<commit_message>
Probando y nueva documentacion
se agrego mas informacion al la documentacion
</commit_message>
<xml_diff>
--- a/DOCUMENTACION_IPC2_Proyecto2_20190695.docx
+++ b/DOCUMENTACION_IPC2_Proyecto2_20190695.docx
@@ -1553,6 +1553,59 @@
         <w:ind w:firstLine="0" w:left="0"/>
         <w:jc w:val="both"/>
         <w:rPr>
+          <w:rFonts w:ascii="Times New Roman" w:hAnsi="Times New Roman" w:eastAsia="Times New Roman" w:cs="Times New Roman"/>
+          <w:b w:val="0"/>
+          <w:bCs w:val="0"/>
+          <w:sz w:val="24"/>
+          <w:szCs w:val="24"/>
+          <w:highlight w:val="none"/>
+        </w:rPr>
+      </w:pPr>
+      <w:r>
+        <w:rPr>
+          <w:rFonts w:ascii="Times New Roman" w:hAnsi="Times New Roman" w:eastAsia="Times New Roman" w:cs="Times New Roman"/>
+          <w:b w:val="0"/>
+          <w:bCs w:val="0"/>
+          <w:sz w:val="24"/>
+          <w:szCs w:val="24"/>
+          <w:highlight w:val="none"/>
+          <w:lang w:val="es-ES"/>
+        </w:rPr>
+        <w:t xml:space="preserve">—&gt;</w:t>
+      </w:r>
+      <w:r>
+        <w:rPr>
+          <w:rFonts w:ascii="Times New Roman" w:hAnsi="Times New Roman" w:eastAsia="Times New Roman" w:cs="Times New Roman"/>
+          <w:b w:val="0"/>
+          <w:bCs w:val="0"/>
+          <w:sz w:val="24"/>
+          <w:szCs w:val="24"/>
+          <w:highlight w:val="none"/>
+        </w:rPr>
+      </w:r>
+      <w:r>
+        <w:rPr>
+          <w:rFonts w:ascii="Times New Roman" w:hAnsi="Times New Roman" w:eastAsia="Times New Roman" w:cs="Times New Roman"/>
+          <w:b w:val="0"/>
+          <w:bCs w:val="0"/>
+          <w:sz w:val="24"/>
+          <w:szCs w:val="24"/>
+          <w:highlight w:val="none"/>
+        </w:rPr>
+        <w:t xml:space="preserve">Nodos</w:t>
+      </w:r>
+      <w:r>
+        <w:rPr>
+          <w:rFonts w:ascii="Times New Roman" w:hAnsi="Times New Roman" w:eastAsia="Times New Roman" w:cs="Times New Roman"/>
+          <w:b w:val="0"/>
+          <w:bCs w:val="0"/>
+          <w:sz w:val="24"/>
+          <w:szCs w:val="24"/>
+          <w:highlight w:val="none"/>
+        </w:rPr>
+      </w:r>
+      <w:r>
+        <w:rPr>
           <w:rFonts w:ascii="Times New Roman" w:hAnsi="Times New Roman" w:cs="Times New Roman"/>
           <w:b w:val="0"/>
           <w:bCs w:val="0"/>
@@ -1560,8 +1613,14 @@
           <w:szCs w:val="24"/>
           <w:highlight w:val="none"/>
         </w:rPr>
-      </w:pPr>
-      <w:r>
+      </w:r>
+    </w:p>
+    <w:p>
+      <w:pPr>
+        <w:pBdr/>
+        <w:spacing w:after="90" w:line="288" w:lineRule="auto"/>
+        <w:ind w:firstLine="0" w:left="0"/>
+        <w:jc w:val="both"/>
         <w:rPr>
           <w:rFonts w:ascii="Times New Roman" w:hAnsi="Times New Roman" w:eastAsia="Times New Roman" w:cs="Times New Roman"/>
           <w:b w:val="0"/>
@@ -1569,8 +1628,43 @@
           <w:sz w:val="24"/>
           <w:szCs w:val="24"/>
           <w:highlight w:val="none"/>
-        </w:rPr>
-        <w:t xml:space="preserve">-main.py</w:t>
+          <w:lang w:val="es-ES"/>
+        </w:rPr>
+      </w:pPr>
+      <w:r>
+        <w:rPr>
+          <w:rFonts w:ascii="Times New Roman" w:hAnsi="Times New Roman" w:eastAsia="Times New Roman" w:cs="Times New Roman"/>
+          <w:b w:val="0"/>
+          <w:bCs w:val="0"/>
+          <w:sz w:val="24"/>
+          <w:szCs w:val="24"/>
+          <w:highlight w:val="none"/>
+        </w:rPr>
+        <w:tab/>
+      </w:r>
+      <w:r>
+        <w:rPr>
+          <w:rFonts w:ascii="Times New Roman" w:hAnsi="Times New Roman" w:eastAsia="Times New Roman" w:cs="Times New Roman"/>
+          <w:b w:val="0"/>
+          <w:bCs w:val="0"/>
+          <w:sz w:val="24"/>
+          <w:szCs w:val="24"/>
+          <w:highlight w:val="none"/>
+          <w:lang w:val="es-ES"/>
+        </w:rPr>
+        <w:t xml:space="preserve">-</w:t>
+      </w:r>
+      <w:r>
+        <w:rPr>
+          <w:rFonts w:ascii="Times New Roman" w:hAnsi="Times New Roman" w:eastAsia="Times New Roman" w:cs="Times New Roman"/>
+          <w:b w:val="0"/>
+          <w:bCs w:val="0"/>
+          <w:sz w:val="24"/>
+          <w:szCs w:val="24"/>
+          <w:highlight w:val="none"/>
+          <w:lang w:val="es-ES"/>
+        </w:rPr>
+        <w:t xml:space="preserve"> Clases.py</w:t>
       </w:r>
       <w:r>
         <w:rPr>
@@ -1582,6 +1676,36 @@
           <w:highlight w:val="none"/>
         </w:rPr>
       </w:r>
+    </w:p>
+    <w:p>
+      <w:pPr>
+        <w:pBdr/>
+        <w:spacing w:after="90" w:line="288" w:lineRule="auto"/>
+        <w:ind w:firstLine="0" w:left="0"/>
+        <w:jc w:val="both"/>
+        <w:rPr>
+          <w:rFonts w:ascii="Times New Roman" w:hAnsi="Times New Roman" w:eastAsia="Times New Roman" w:cs="Times New Roman"/>
+          <w:b w:val="0"/>
+          <w:bCs w:val="0"/>
+          <w:sz w:val="24"/>
+          <w:szCs w:val="24"/>
+          <w:highlight w:val="none"/>
+          <w:lang w:val="es-ES"/>
+        </w:rPr>
+      </w:pPr>
+      <w:r>
+        <w:rPr>
+          <w:rFonts w:ascii="Times New Roman" w:hAnsi="Times New Roman" w:eastAsia="Times New Roman" w:cs="Times New Roman"/>
+          <w:b w:val="0"/>
+          <w:bCs w:val="0"/>
+          <w:sz w:val="24"/>
+          <w:szCs w:val="24"/>
+          <w:highlight w:val="none"/>
+          <w:lang w:val="es-ES"/>
+        </w:rPr>
+        <w:tab/>
+        <w:t xml:space="preserve">- Cola.py</w:t>
+      </w:r>
       <w:r>
         <w:rPr>
           <w:rFonts w:ascii="Times New Roman" w:hAnsi="Times New Roman" w:cs="Times New Roman"/>
@@ -1600,6 +1724,30 @@
         <w:ind w:firstLine="0" w:left="0"/>
         <w:jc w:val="both"/>
         <w:rPr>
+          <w:rFonts w:ascii="Times New Roman" w:hAnsi="Times New Roman" w:eastAsia="Times New Roman" w:cs="Times New Roman"/>
+          <w:b w:val="0"/>
+          <w:bCs w:val="0"/>
+          <w:sz w:val="24"/>
+          <w:szCs w:val="24"/>
+          <w:highlight w:val="none"/>
+          <w:lang w:val="es-ES"/>
+        </w:rPr>
+      </w:pPr>
+      <w:r>
+        <w:rPr>
+          <w:rFonts w:ascii="Times New Roman" w:hAnsi="Times New Roman" w:eastAsia="Times New Roman" w:cs="Times New Roman"/>
+          <w:b w:val="0"/>
+          <w:bCs w:val="0"/>
+          <w:sz w:val="24"/>
+          <w:szCs w:val="24"/>
+          <w:highlight w:val="none"/>
+          <w:lang w:val="es-ES"/>
+        </w:rPr>
+        <w:tab/>
+        <w:t xml:space="preserve">- Lista.py</w:t>
+      </w:r>
+      <w:r>
+        <w:rPr>
           <w:rFonts w:ascii="Times New Roman" w:hAnsi="Times New Roman" w:cs="Times New Roman"/>
           <w:b w:val="0"/>
           <w:bCs w:val="0"/>
@@ -1607,8 +1755,14 @@
           <w:szCs w:val="24"/>
           <w:highlight w:val="none"/>
         </w:rPr>
-      </w:pPr>
-      <w:r>
+      </w:r>
+    </w:p>
+    <w:p>
+      <w:pPr>
+        <w:pBdr/>
+        <w:spacing w:after="90" w:line="288" w:lineRule="auto"/>
+        <w:ind w:firstLine="0" w:left="0"/>
+        <w:jc w:val="both"/>
         <w:rPr>
           <w:rFonts w:ascii="Times New Roman" w:hAnsi="Times New Roman" w:eastAsia="Times New Roman" w:cs="Times New Roman"/>
           <w:b w:val="0"/>
@@ -1616,8 +1770,32 @@
           <w:sz w:val="24"/>
           <w:szCs w:val="24"/>
           <w:highlight w:val="none"/>
-        </w:rPr>
-        <w:t xml:space="preserve">&gt;Menutexto.py</w:t>
+          <w:lang w:val="es-ES"/>
+        </w:rPr>
+      </w:pPr>
+      <w:r>
+        <w:rPr>
+          <w:rFonts w:ascii="Times New Roman" w:hAnsi="Times New Roman" w:eastAsia="Times New Roman" w:cs="Times New Roman"/>
+          <w:b w:val="0"/>
+          <w:bCs w:val="0"/>
+          <w:sz w:val="24"/>
+          <w:szCs w:val="24"/>
+          <w:highlight w:val="none"/>
+          <w:lang w:val="es-ES"/>
+        </w:rPr>
+        <w:tab/>
+        <w:t xml:space="preserve">- Nodo.py</w:t>
+      </w:r>
+      <w:r>
+        <w:rPr>
+          <w:rFonts w:ascii="Times New Roman" w:hAnsi="Times New Roman" w:eastAsia="Times New Roman" w:cs="Times New Roman"/>
+          <w:b w:val="0"/>
+          <w:bCs w:val="0"/>
+          <w:sz w:val="24"/>
+          <w:szCs w:val="24"/>
+          <w:highlight w:val="none"/>
+          <w:lang w:val="es-ES"/>
+        </w:rPr>
       </w:r>
       <w:r>
         <w:rPr>
@@ -1629,6 +1807,35 @@
           <w:highlight w:val="none"/>
         </w:rPr>
       </w:r>
+    </w:p>
+    <w:p>
+      <w:pPr>
+        <w:pBdr/>
+        <w:spacing w:after="90" w:line="288" w:lineRule="auto"/>
+        <w:ind w:firstLine="0" w:left="0"/>
+        <w:jc w:val="both"/>
+        <w:rPr>
+          <w:rFonts w:ascii="Times New Roman" w:hAnsi="Times New Roman" w:eastAsia="Times New Roman" w:cs="Times New Roman"/>
+          <w:b w:val="0"/>
+          <w:bCs w:val="0"/>
+          <w:sz w:val="24"/>
+          <w:szCs w:val="24"/>
+          <w:highlight w:val="none"/>
+          <w:lang w:val="es-ES"/>
+        </w:rPr>
+      </w:pPr>
+      <w:r>
+        <w:rPr>
+          <w:rFonts w:ascii="Times New Roman" w:hAnsi="Times New Roman" w:eastAsia="Times New Roman" w:cs="Times New Roman"/>
+          <w:b w:val="0"/>
+          <w:bCs w:val="0"/>
+          <w:sz w:val="24"/>
+          <w:szCs w:val="24"/>
+          <w:highlight w:val="none"/>
+          <w:lang w:val="es-ES"/>
+        </w:rPr>
+        <w:t xml:space="preserve">—&gt;SistemaArchivos</w:t>
+      </w:r>
       <w:r>
         <w:rPr>
           <w:rFonts w:ascii="Times New Roman" w:hAnsi="Times New Roman" w:cs="Times New Roman"/>
@@ -1647,6 +1854,53 @@
         <w:ind w:firstLine="0" w:left="0"/>
         <w:jc w:val="both"/>
         <w:rPr>
+          <w:rFonts w:ascii="Times New Roman" w:hAnsi="Times New Roman" w:eastAsia="Times New Roman" w:cs="Times New Roman"/>
+          <w:b w:val="0"/>
+          <w:bCs w:val="0"/>
+          <w:sz w:val="24"/>
+          <w:szCs w:val="24"/>
+          <w:highlight w:val="none"/>
+          <w:lang w:val="es-ES"/>
+        </w:rPr>
+      </w:pPr>
+      <w:r>
+        <w:rPr>
+          <w:rFonts w:ascii="Times New Roman" w:hAnsi="Times New Roman" w:eastAsia="Times New Roman" w:cs="Times New Roman"/>
+          <w:b w:val="0"/>
+          <w:bCs w:val="0"/>
+          <w:sz w:val="24"/>
+          <w:szCs w:val="24"/>
+          <w:highlight w:val="none"/>
+          <w:lang w:val="es-ES"/>
+        </w:rPr>
+        <w:tab/>
+        <w:t xml:space="preserve">-</w:t>
+      </w:r>
+      <w:r>
+        <w:rPr>
+          <w:rFonts w:ascii="Times New Roman" w:hAnsi="Times New Roman" w:eastAsia="Times New Roman" w:cs="Times New Roman"/>
+          <w:b w:val="0"/>
+          <w:bCs w:val="0"/>
+          <w:sz w:val="24"/>
+          <w:szCs w:val="24"/>
+          <w:highlight w:val="none"/>
+          <w:lang w:val="es-ES"/>
+        </w:rPr>
+        <w:t xml:space="preserve"> SistemaArchivoSalidaHTML.py</w:t>
+      </w:r>
+      <w:r>
+        <w:rPr>
+          <w:rFonts w:ascii="Times New Roman" w:hAnsi="Times New Roman" w:eastAsia="Times New Roman" w:cs="Times New Roman"/>
+          <w:b w:val="0"/>
+          <w:bCs w:val="0"/>
+          <w:sz w:val="24"/>
+          <w:szCs w:val="24"/>
+          <w:highlight w:val="none"/>
+          <w:lang w:val="es-ES"/>
+        </w:rPr>
+      </w:r>
+      <w:r>
+        <w:rPr>
           <w:rFonts w:ascii="Times New Roman" w:hAnsi="Times New Roman" w:cs="Times New Roman"/>
           <w:b w:val="0"/>
           <w:bCs w:val="0"/>
@@ -1654,8 +1908,14 @@
           <w:szCs w:val="24"/>
           <w:highlight w:val="none"/>
         </w:rPr>
-      </w:pPr>
-      <w:r>
+      </w:r>
+    </w:p>
+    <w:p>
+      <w:pPr>
+        <w:pBdr/>
+        <w:spacing w:after="90" w:line="288" w:lineRule="auto"/>
+        <w:ind w:firstLine="0" w:left="0"/>
+        <w:jc w:val="both"/>
         <w:rPr>
           <w:rFonts w:ascii="Times New Roman" w:hAnsi="Times New Roman" w:eastAsia="Times New Roman" w:cs="Times New Roman"/>
           <w:b w:val="0"/>
@@ -1663,8 +1923,33 @@
           <w:sz w:val="24"/>
           <w:szCs w:val="24"/>
           <w:highlight w:val="none"/>
-        </w:rPr>
-        <w:t xml:space="preserve">&gt;SistemaCentral.py</w:t>
+          <w:lang w:val="es-ES"/>
+        </w:rPr>
+      </w:pPr>
+      <w:r>
+        <w:rPr>
+          <w:rFonts w:ascii="Times New Roman" w:hAnsi="Times New Roman" w:eastAsia="Times New Roman" w:cs="Times New Roman"/>
+          <w:b w:val="0"/>
+          <w:bCs w:val="0"/>
+          <w:sz w:val="24"/>
+          <w:szCs w:val="24"/>
+          <w:highlight w:val="none"/>
+          <w:lang w:val="es-ES"/>
+        </w:rPr>
+        <w:tab/>
+        <w:t xml:space="preserve">-</w:t>
+      </w:r>
+      <w:r>
+        <w:rPr>
+          <w:rFonts w:ascii="Times New Roman" w:hAnsi="Times New Roman" w:eastAsia="Times New Roman" w:cs="Times New Roman"/>
+          <w:b w:val="0"/>
+          <w:bCs w:val="0"/>
+          <w:sz w:val="24"/>
+          <w:szCs w:val="24"/>
+          <w:highlight w:val="none"/>
+          <w:lang w:val="es-ES"/>
+        </w:rPr>
+        <w:t xml:space="preserve"> SistemaArchivosSalidaXML.py</w:t>
       </w:r>
       <w:r>
         <w:rPr>
@@ -1676,6 +1961,70 @@
           <w:highlight w:val="none"/>
         </w:rPr>
       </w:r>
+    </w:p>
+    <w:p>
+      <w:pPr>
+        <w:pBdr/>
+        <w:spacing w:after="90" w:line="288" w:lineRule="auto"/>
+        <w:ind w:firstLine="0" w:left="0"/>
+        <w:jc w:val="both"/>
+        <w:rPr>
+          <w:rFonts w:ascii="Times New Roman" w:hAnsi="Times New Roman" w:eastAsia="Times New Roman" w:cs="Times New Roman"/>
+          <w:b w:val="0"/>
+          <w:bCs w:val="0"/>
+          <w:sz w:val="24"/>
+          <w:szCs w:val="24"/>
+          <w:highlight w:val="none"/>
+          <w:lang w:val="es-ES"/>
+        </w:rPr>
+      </w:pPr>
+      <w:r>
+        <w:rPr>
+          <w:rFonts w:ascii="Times New Roman" w:hAnsi="Times New Roman" w:eastAsia="Times New Roman" w:cs="Times New Roman"/>
+          <w:b w:val="0"/>
+          <w:bCs w:val="0"/>
+          <w:sz w:val="24"/>
+          <w:szCs w:val="24"/>
+          <w:highlight w:val="none"/>
+          <w:lang w:val="es-ES"/>
+        </w:rPr>
+        <w:tab/>
+        <w:t xml:space="preserve">- </w:t>
+      </w:r>
+      <w:r>
+        <w:rPr>
+          <w:rFonts w:ascii="Times New Roman" w:hAnsi="Times New Roman" w:eastAsia="Times New Roman" w:cs="Times New Roman"/>
+          <w:b w:val="0"/>
+          <w:bCs w:val="0"/>
+          <w:sz w:val="24"/>
+          <w:szCs w:val="24"/>
+          <w:highlight w:val="none"/>
+          <w:lang w:val="es-ES"/>
+        </w:rPr>
+        <w:t xml:space="preserve">SistemaArchivoTDAs.py</w:t>
+      </w:r>
+      <w:r>
+        <w:rPr>
+          <w:rFonts w:ascii="Times New Roman" w:hAnsi="Times New Roman" w:eastAsia="Times New Roman" w:cs="Times New Roman"/>
+          <w:b w:val="0"/>
+          <w:bCs w:val="0"/>
+          <w:sz w:val="24"/>
+          <w:szCs w:val="24"/>
+          <w:highlight w:val="none"/>
+          <w:lang w:val="es-ES"/>
+        </w:rPr>
+      </w:r>
+      <w:r>
+        <w:rPr>
+          <w:rFonts w:ascii="Times New Roman" w:hAnsi="Times New Roman" w:eastAsia="Times New Roman" w:cs="Times New Roman"/>
+          <w:b w:val="0"/>
+          <w:bCs w:val="0"/>
+          <w:sz w:val="24"/>
+          <w:szCs w:val="24"/>
+          <w:highlight w:val="none"/>
+          <w:lang w:val="es-ES"/>
+        </w:rPr>
+      </w:r>
       <w:r>
         <w:rPr>
           <w:rFonts w:ascii="Times New Roman" w:hAnsi="Times New Roman" w:cs="Times New Roman"/>
@@ -1694,6 +2043,64 @@
         <w:ind w:firstLine="0" w:left="0"/>
         <w:jc w:val="both"/>
         <w:rPr>
+          <w:rFonts w:ascii="Times New Roman" w:hAnsi="Times New Roman" w:eastAsia="Times New Roman" w:cs="Times New Roman"/>
+          <w:b w:val="0"/>
+          <w:bCs w:val="0"/>
+          <w:sz w:val="24"/>
+          <w:szCs w:val="24"/>
+          <w:highlight w:val="none"/>
+          <w:lang w:val="es-ES"/>
+        </w:rPr>
+      </w:pPr>
+      <w:r>
+        <w:rPr>
+          <w:rFonts w:ascii="Times New Roman" w:hAnsi="Times New Roman" w:eastAsia="Times New Roman" w:cs="Times New Roman"/>
+          <w:b w:val="0"/>
+          <w:bCs w:val="0"/>
+          <w:sz w:val="24"/>
+          <w:szCs w:val="24"/>
+          <w:highlight w:val="none"/>
+          <w:lang w:val="es-ES"/>
+        </w:rPr>
+        <w:tab/>
+        <w:t xml:space="preserve">-</w:t>
+      </w:r>
+      <w:r>
+        <w:rPr>
+          <w:rFonts w:ascii="Times New Roman" w:hAnsi="Times New Roman" w:eastAsia="Times New Roman" w:cs="Times New Roman"/>
+          <w:b w:val="0"/>
+          <w:bCs w:val="0"/>
+          <w:sz w:val="24"/>
+          <w:szCs w:val="24"/>
+          <w:highlight w:val="none"/>
+          <w:lang w:val="es-ES"/>
+        </w:rPr>
+        <w:t xml:space="preserve">SistemaArchivoXML.py</w:t>
+      </w:r>
+      <w:r>
+        <w:rPr>
+          <w:rFonts w:ascii="Times New Roman" w:hAnsi="Times New Roman" w:eastAsia="Times New Roman" w:cs="Times New Roman"/>
+          <w:b w:val="0"/>
+          <w:bCs w:val="0"/>
+          <w:sz w:val="24"/>
+          <w:szCs w:val="24"/>
+          <w:highlight w:val="none"/>
+          <w:lang w:val="es-ES"/>
+        </w:rPr>
+      </w:r>
+      <w:r>
+        <w:rPr>
+          <w:rFonts w:ascii="Times New Roman" w:hAnsi="Times New Roman" w:eastAsia="Times New Roman" w:cs="Times New Roman"/>
+          <w:b w:val="0"/>
+          <w:bCs w:val="0"/>
+          <w:sz w:val="24"/>
+          <w:szCs w:val="24"/>
+          <w:highlight w:val="none"/>
+          <w:lang w:val="es-ES"/>
+        </w:rPr>
+      </w:r>
+      <w:r>
+        <w:rPr>
           <w:rFonts w:ascii="Times New Roman" w:hAnsi="Times New Roman" w:cs="Times New Roman"/>
           <w:b w:val="0"/>
           <w:bCs w:val="0"/>
@@ -1701,8 +2108,14 @@
           <w:szCs w:val="24"/>
           <w:highlight w:val="none"/>
         </w:rPr>
-      </w:pPr>
-      <w:r>
+      </w:r>
+    </w:p>
+    <w:p>
+      <w:pPr>
+        <w:pBdr/>
+        <w:spacing w:after="90" w:line="288" w:lineRule="auto"/>
+        <w:ind w:firstLine="0" w:left="0"/>
+        <w:jc w:val="both"/>
         <w:rPr>
           <w:rFonts w:ascii="Times New Roman" w:hAnsi="Times New Roman" w:eastAsia="Times New Roman" w:cs="Times New Roman"/>
           <w:b w:val="0"/>
@@ -1710,8 +2123,43 @@
           <w:sz w:val="24"/>
           <w:szCs w:val="24"/>
           <w:highlight w:val="none"/>
-        </w:rPr>
-        <w:t xml:space="preserve">&gt;SistemaArchivos.py</w:t>
+          <w:lang w:val="es-ES"/>
+        </w:rPr>
+      </w:pPr>
+      <w:r>
+        <w:rPr>
+          <w:rFonts w:ascii="Times New Roman" w:hAnsi="Times New Roman" w:eastAsia="Times New Roman" w:cs="Times New Roman"/>
+          <w:b w:val="0"/>
+          <w:bCs w:val="0"/>
+          <w:sz w:val="24"/>
+          <w:szCs w:val="24"/>
+          <w:highlight w:val="none"/>
+          <w:lang w:val="es-ES"/>
+        </w:rPr>
+        <w:t xml:space="preserve">—&gt;</w:t>
+      </w:r>
+      <w:r>
+        <w:rPr>
+          <w:rFonts w:ascii="Times New Roman" w:hAnsi="Times New Roman" w:eastAsia="Times New Roman" w:cs="Times New Roman"/>
+          <w:b w:val="0"/>
+          <w:bCs w:val="0"/>
+          <w:sz w:val="24"/>
+          <w:szCs w:val="24"/>
+          <w:highlight w:val="none"/>
+          <w:lang w:val="es-ES"/>
+        </w:rPr>
+        <w:t xml:space="preserve">SistemaRiegos</w:t>
+      </w:r>
+      <w:r>
+        <w:rPr>
+          <w:rFonts w:ascii="Times New Roman" w:hAnsi="Times New Roman" w:eastAsia="Times New Roman" w:cs="Times New Roman"/>
+          <w:b w:val="0"/>
+          <w:bCs w:val="0"/>
+          <w:sz w:val="24"/>
+          <w:szCs w:val="24"/>
+          <w:highlight w:val="none"/>
+          <w:lang w:val="es-ES"/>
+        </w:rPr>
       </w:r>
       <w:r>
         <w:rPr>
@@ -1723,6 +2171,47 @@
           <w:highlight w:val="none"/>
         </w:rPr>
       </w:r>
+    </w:p>
+    <w:p>
+      <w:pPr>
+        <w:pBdr/>
+        <w:spacing w:after="90" w:line="288" w:lineRule="auto"/>
+        <w:ind w:firstLine="0" w:left="0"/>
+        <w:jc w:val="both"/>
+        <w:rPr>
+          <w:rFonts w:ascii="Times New Roman" w:hAnsi="Times New Roman" w:eastAsia="Times New Roman" w:cs="Times New Roman"/>
+          <w:b w:val="0"/>
+          <w:bCs w:val="0"/>
+          <w:sz w:val="24"/>
+          <w:szCs w:val="24"/>
+          <w:highlight w:val="none"/>
+          <w:lang w:val="es-ES"/>
+        </w:rPr>
+      </w:pPr>
+      <w:r>
+        <w:rPr>
+          <w:rFonts w:ascii="Times New Roman" w:hAnsi="Times New Roman" w:eastAsia="Times New Roman" w:cs="Times New Roman"/>
+          <w:b w:val="0"/>
+          <w:bCs w:val="0"/>
+          <w:sz w:val="24"/>
+          <w:szCs w:val="24"/>
+          <w:highlight w:val="none"/>
+          <w:lang w:val="es-ES"/>
+        </w:rPr>
+        <w:tab/>
+        <w:t xml:space="preserve">- SistemaRiegos.py</w:t>
+      </w:r>
+      <w:r>
+        <w:rPr>
+          <w:rFonts w:ascii="Times New Roman" w:hAnsi="Times New Roman" w:eastAsia="Times New Roman" w:cs="Times New Roman"/>
+          <w:b w:val="0"/>
+          <w:bCs w:val="0"/>
+          <w:sz w:val="24"/>
+          <w:szCs w:val="24"/>
+          <w:highlight w:val="none"/>
+          <w:lang w:val="es-ES"/>
+        </w:rPr>
+      </w:r>
       <w:r>
         <w:rPr>
           <w:rFonts w:ascii="Times New Roman" w:hAnsi="Times New Roman" w:cs="Times New Roman"/>
@@ -1741,6 +2230,29 @@
         <w:ind w:firstLine="0" w:left="0"/>
         <w:jc w:val="both"/>
         <w:rPr>
+          <w:rFonts w:ascii="Times New Roman" w:hAnsi="Times New Roman" w:eastAsia="Times New Roman" w:cs="Times New Roman"/>
+          <w:b w:val="0"/>
+          <w:bCs w:val="0"/>
+          <w:sz w:val="24"/>
+          <w:szCs w:val="24"/>
+          <w:highlight w:val="none"/>
+          <w:lang w:val="es-ES"/>
+        </w:rPr>
+      </w:pPr>
+      <w:r>
+        <w:rPr>
+          <w:rFonts w:ascii="Times New Roman" w:hAnsi="Times New Roman" w:eastAsia="Times New Roman" w:cs="Times New Roman"/>
+          <w:b w:val="0"/>
+          <w:bCs w:val="0"/>
+          <w:sz w:val="24"/>
+          <w:szCs w:val="24"/>
+          <w:highlight w:val="none"/>
+          <w:lang w:val="es-ES"/>
+        </w:rPr>
+        <w:t xml:space="preserve">—&gt;templates</w:t>
+      </w:r>
+      <w:r>
+        <w:rPr>
           <w:rFonts w:ascii="Times New Roman" w:hAnsi="Times New Roman" w:cs="Times New Roman"/>
           <w:b w:val="0"/>
           <w:bCs w:val="0"/>
@@ -1748,8 +2260,14 @@
           <w:szCs w:val="24"/>
           <w:highlight w:val="none"/>
         </w:rPr>
-      </w:pPr>
-      <w:r>
+      </w:r>
+    </w:p>
+    <w:p>
+      <w:pPr>
+        <w:pBdr/>
+        <w:spacing w:after="90" w:line="288" w:lineRule="auto"/>
+        <w:ind w:firstLine="0" w:left="0"/>
+        <w:jc w:val="both"/>
         <w:rPr>
           <w:rFonts w:ascii="Times New Roman" w:hAnsi="Times New Roman" w:eastAsia="Times New Roman" w:cs="Times New Roman"/>
           <w:b w:val="0"/>
@@ -1757,8 +2275,9 @@
           <w:sz w:val="24"/>
           <w:szCs w:val="24"/>
           <w:highlight w:val="none"/>
-        </w:rPr>
-      </w:r>
+          <w:lang w:val="es-ES"/>
+        </w:rPr>
+      </w:pPr>
       <w:r>
         <w:rPr>
           <w:rFonts w:ascii="Times New Roman" w:hAnsi="Times New Roman" w:eastAsia="Times New Roman" w:cs="Times New Roman"/>
@@ -1767,8 +2286,10 @@
           <w:sz w:val="24"/>
           <w:szCs w:val="24"/>
           <w:highlight w:val="none"/>
-        </w:rPr>
-        <w:t xml:space="preserve">&gt;ListaSimple.py</w:t>
+          <w:lang w:val="es-ES"/>
+        </w:rPr>
+        <w:tab/>
+        <w:t xml:space="preserve">-index.html</w:t>
       </w:r>
       <w:r>
         <w:rPr>
@@ -1780,6 +2301,35 @@
           <w:highlight w:val="none"/>
         </w:rPr>
       </w:r>
+    </w:p>
+    <w:p>
+      <w:pPr>
+        <w:pBdr/>
+        <w:spacing w:after="90" w:line="288" w:lineRule="auto"/>
+        <w:ind w:firstLine="720" w:left="0"/>
+        <w:jc w:val="both"/>
+        <w:rPr>
+          <w:rFonts w:ascii="Times New Roman" w:hAnsi="Times New Roman" w:eastAsia="Times New Roman" w:cs="Times New Roman"/>
+          <w:b w:val="0"/>
+          <w:bCs w:val="0"/>
+          <w:sz w:val="24"/>
+          <w:szCs w:val="24"/>
+          <w:highlight w:val="none"/>
+          <w:lang w:val="es-ES"/>
+        </w:rPr>
+      </w:pPr>
+      <w:r>
+        <w:rPr>
+          <w:rFonts w:ascii="Times New Roman" w:hAnsi="Times New Roman" w:eastAsia="Times New Roman" w:cs="Times New Roman"/>
+          <w:b w:val="0"/>
+          <w:bCs w:val="0"/>
+          <w:sz w:val="24"/>
+          <w:szCs w:val="24"/>
+          <w:highlight w:val="none"/>
+          <w:lang w:val="es-ES"/>
+        </w:rPr>
+        <w:t xml:space="preserve">- salidaH.html</w:t>
+      </w:r>
       <w:r>
         <w:rPr>
           <w:rFonts w:ascii="Times New Roman" w:hAnsi="Times New Roman" w:cs="Times New Roman"/>
@@ -1798,6 +2348,27 @@
         <w:ind w:firstLine="0" w:left="0"/>
         <w:jc w:val="both"/>
         <w:rPr>
+          <w:rFonts w:ascii="Times New Roman" w:hAnsi="Times New Roman" w:eastAsia="Times New Roman" w:cs="Times New Roman"/>
+          <w:b w:val="0"/>
+          <w:bCs w:val="0"/>
+          <w:sz w:val="24"/>
+          <w:szCs w:val="24"/>
+          <w:highlight w:val="none"/>
+        </w:rPr>
+      </w:pPr>
+      <w:r>
+        <w:rPr>
+          <w:rFonts w:ascii="Times New Roman" w:hAnsi="Times New Roman" w:eastAsia="Times New Roman" w:cs="Times New Roman"/>
+          <w:b w:val="0"/>
+          <w:bCs w:val="0"/>
+          <w:sz w:val="24"/>
+          <w:szCs w:val="24"/>
+          <w:highlight w:val="none"/>
+        </w:rPr>
+        <w:t xml:space="preserve">Donde:</w:t>
+      </w:r>
+      <w:r>
+        <w:rPr>
           <w:rFonts w:ascii="Times New Roman" w:hAnsi="Times New Roman" w:cs="Times New Roman"/>
           <w:b w:val="0"/>
           <w:bCs w:val="0"/>
@@ -1805,17 +2376,6 @@
           <w:szCs w:val="24"/>
           <w:highlight w:val="none"/>
         </w:rPr>
-      </w:pPr>
-      <w:r>
-        <w:rPr>
-          <w:rFonts w:ascii="Times New Roman" w:hAnsi="Times New Roman" w:eastAsia="Times New Roman" w:cs="Times New Roman"/>
-          <w:b w:val="0"/>
-          <w:bCs w:val="0"/>
-          <w:sz w:val="24"/>
-          <w:szCs w:val="24"/>
-          <w:highlight w:val="none"/>
-        </w:rPr>
-        <w:t xml:space="preserve">&gt;&gt;CampoAgricola.py</w:t>
       </w:r>
       <w:r>
         <w:rPr>
@@ -1827,6 +2387,73 @@
           <w:highlight w:val="none"/>
         </w:rPr>
       </w:r>
+    </w:p>
+    <w:p>
+      <w:pPr>
+        <w:pBdr/>
+        <w:spacing w:after="90" w:line="288" w:lineRule="auto"/>
+        <w:ind w:firstLine="0" w:left="0"/>
+        <w:jc w:val="both"/>
+        <w:rPr>
+          <w:rFonts w:ascii="Times New Roman" w:hAnsi="Times New Roman" w:cs="Times New Roman"/>
+          <w:b/>
+          <w:bCs/>
+          <w:sz w:val="24"/>
+          <w:szCs w:val="24"/>
+          <w:highlight w:val="none"/>
+        </w:rPr>
+      </w:pPr>
+      <w:r>
+        <w:rPr>
+          <w:rFonts w:ascii="Times New Roman" w:hAnsi="Times New Roman" w:eastAsia="Times New Roman" w:cs="Times New Roman"/>
+          <w:b/>
+          <w:bCs/>
+          <w:sz w:val="24"/>
+          <w:szCs w:val="24"/>
+          <w:highlight w:val="none"/>
+          <w:lang w:val="es-ES"/>
+        </w:rPr>
+        <w:t xml:space="preserve">Nodo/Clase.py</w:t>
+      </w:r>
+      <w:r>
+        <w:rPr>
+          <w:rFonts w:ascii="Times New Roman" w:hAnsi="Times New Roman" w:cs="Times New Roman"/>
+          <w:b/>
+          <w:bCs/>
+          <w:sz w:val="24"/>
+          <w:szCs w:val="24"/>
+          <w:highlight w:val="none"/>
+        </w:rPr>
+      </w:r>
+    </w:p>
+    <w:p>
+      <w:pPr>
+        <w:pBdr/>
+        <w:spacing w:after="90" w:line="288" w:lineRule="auto"/>
+        <w:ind w:firstLine="0" w:left="0"/>
+        <w:jc w:val="both"/>
+        <w:rPr>
+          <w:rFonts w:ascii="Times New Roman" w:hAnsi="Times New Roman" w:eastAsia="Times New Roman" w:cs="Times New Roman"/>
+          <w:b w:val="0"/>
+          <w:bCs w:val="0"/>
+          <w:sz w:val="24"/>
+          <w:szCs w:val="24"/>
+          <w:highlight w:val="none"/>
+          <w:lang w:val="es-ES"/>
+        </w:rPr>
+      </w:pPr>
+      <w:r>
+        <w:rPr>
+          <w:rFonts w:ascii="Times New Roman" w:hAnsi="Times New Roman" w:eastAsia="Times New Roman" w:cs="Times New Roman"/>
+          <w:b w:val="0"/>
+          <w:bCs w:val="0"/>
+          <w:sz w:val="24"/>
+          <w:szCs w:val="24"/>
+          <w:highlight w:val="none"/>
+          <w:lang w:val="es-ES"/>
+        </w:rPr>
+        <w:t xml:space="preserve">Guarda todos los clases utilizados en el programa, en lugar de usar fila, tuplas o diccionarios.</w:t>
+      </w:r>
       <w:r>
         <w:rPr>
           <w:rFonts w:ascii="Times New Roman" w:hAnsi="Times New Roman" w:cs="Times New Roman"/>
@@ -1845,6 +2472,68 @@
         <w:ind w:firstLine="0" w:left="0"/>
         <w:jc w:val="both"/>
         <w:rPr>
+          <w:rFonts w:ascii="Times New Roman" w:hAnsi="Times New Roman" w:eastAsia="Times New Roman" w:cs="Times New Roman"/>
+          <w:b/>
+          <w:bCs/>
+          <w:sz w:val="24"/>
+          <w:szCs w:val="24"/>
+          <w:highlight w:val="none"/>
+          <w:lang w:val="es-ES"/>
+        </w:rPr>
+      </w:pPr>
+      <w:r>
+        <w:rPr>
+          <w:rFonts w:ascii="Times New Roman" w:hAnsi="Times New Roman" w:eastAsia="Times New Roman" w:cs="Times New Roman"/>
+          <w:b/>
+          <w:bCs/>
+          <w:sz w:val="24"/>
+          <w:szCs w:val="24"/>
+          <w:highlight w:val="none"/>
+          <w:lang w:val="es-ES"/>
+        </w:rPr>
+        <w:t xml:space="preserve">Nodo/Cola.py</w:t>
+      </w:r>
+      <w:r>
+        <w:rPr>
+          <w:rFonts w:ascii="Times New Roman" w:hAnsi="Times New Roman" w:cs="Times New Roman"/>
+          <w:b/>
+          <w:bCs/>
+          <w:sz w:val="24"/>
+          <w:szCs w:val="24"/>
+          <w:highlight w:val="none"/>
+        </w:rPr>
+      </w:r>
+    </w:p>
+    <w:p>
+      <w:pPr>
+        <w:pBdr/>
+        <w:spacing w:after="90" w:line="288" w:lineRule="auto"/>
+        <w:ind w:firstLine="0" w:left="0"/>
+        <w:jc w:val="both"/>
+        <w:rPr>
+          <w:rFonts w:ascii="Times New Roman" w:hAnsi="Times New Roman" w:eastAsia="Times New Roman" w:cs="Times New Roman"/>
+          <w:b w:val="0"/>
+          <w:bCs w:val="0"/>
+          <w:sz w:val="24"/>
+          <w:szCs w:val="24"/>
+          <w:highlight w:val="none"/>
+          <w:lang w:val="es-ES"/>
+        </w:rPr>
+      </w:pPr>
+      <w:r>
+        <w:rPr>
+          <w:rFonts w:ascii="Times New Roman" w:hAnsi="Times New Roman" w:eastAsia="Times New Roman" w:cs="Times New Roman"/>
+          <w:b w:val="0"/>
+          <w:bCs w:val="0"/>
+          <w:sz w:val="24"/>
+          <w:szCs w:val="24"/>
+          <w:highlight w:val="none"/>
+          <w:lang w:val="es-ES"/>
+        </w:rPr>
+        <w:t xml:space="preserve">la clase cola utilizada para guardar las clases.</w:t>
+      </w:r>
+      <w:r>
+        <w:rPr>
           <w:rFonts w:ascii="Times New Roman" w:hAnsi="Times New Roman" w:cs="Times New Roman"/>
           <w:b w:val="0"/>
           <w:bCs w:val="0"/>
@@ -1852,8 +2541,53 @@
           <w:szCs w:val="24"/>
           <w:highlight w:val="none"/>
         </w:rPr>
-      </w:pPr>
-      <w:r>
+      </w:r>
+    </w:p>
+    <w:p>
+      <w:pPr>
+        <w:pBdr/>
+        <w:spacing w:after="90" w:line="288" w:lineRule="auto"/>
+        <w:ind w:firstLine="0" w:left="0"/>
+        <w:jc w:val="both"/>
+        <w:rPr>
+          <w:rFonts w:ascii="Times New Roman" w:hAnsi="Times New Roman" w:eastAsia="Times New Roman" w:cs="Times New Roman"/>
+          <w:b/>
+          <w:bCs/>
+          <w:sz w:val="24"/>
+          <w:szCs w:val="24"/>
+          <w:highlight w:val="none"/>
+          <w:lang w:val="es-ES"/>
+        </w:rPr>
+      </w:pPr>
+      <w:r>
+        <w:rPr>
+          <w:rFonts w:ascii="Times New Roman" w:hAnsi="Times New Roman" w:eastAsia="Times New Roman" w:cs="Times New Roman"/>
+          <w:b/>
+          <w:bCs/>
+          <w:sz w:val="24"/>
+          <w:szCs w:val="24"/>
+          <w:highlight w:val="none"/>
+          <w:lang w:val="es-ES"/>
+        </w:rPr>
+        <w:t xml:space="preserve">Nodo/Lista.py</w:t>
+      </w:r>
+      <w:r>
+        <w:rPr>
+          <w:rFonts w:ascii="Times New Roman" w:hAnsi="Times New Roman" w:cs="Times New Roman"/>
+          <w:b/>
+          <w:bCs/>
+          <w:sz w:val="24"/>
+          <w:szCs w:val="24"/>
+          <w:highlight w:val="none"/>
+        </w:rPr>
+      </w:r>
+    </w:p>
+    <w:p>
+      <w:pPr>
+        <w:pBdr/>
+        <w:spacing w:after="90" w:line="288" w:lineRule="auto"/>
+        <w:ind w:firstLine="0" w:left="0"/>
+        <w:jc w:val="both"/>
         <w:rPr>
           <w:rFonts w:ascii="Times New Roman" w:hAnsi="Times New Roman" w:eastAsia="Times New Roman" w:cs="Times New Roman"/>
           <w:b w:val="0"/>
@@ -1861,8 +2595,20 @@
           <w:sz w:val="24"/>
           <w:szCs w:val="24"/>
           <w:highlight w:val="none"/>
-        </w:rPr>
-        <w:t xml:space="preserve">&gt;&gt;Matriz.py</w:t>
+          <w:lang w:val="es-ES"/>
+        </w:rPr>
+      </w:pPr>
+      <w:r>
+        <w:rPr>
+          <w:rFonts w:ascii="Times New Roman" w:hAnsi="Times New Roman" w:eastAsia="Times New Roman" w:cs="Times New Roman"/>
+          <w:b w:val="0"/>
+          <w:bCs w:val="0"/>
+          <w:sz w:val="24"/>
+          <w:szCs w:val="24"/>
+          <w:highlight w:val="none"/>
+          <w:lang w:val="es-ES"/>
+        </w:rPr>
+        <w:t xml:space="preserve">La clase almacena la lista utilizada para guardar ciertas clases.</w:t>
       </w:r>
       <w:r>
         <w:rPr>
@@ -1874,7 +2620,52 @@
           <w:highlight w:val="none"/>
         </w:rPr>
       </w:r>
-      <w:r>
+    </w:p>
+    <w:p>
+      <w:pPr>
+        <w:pBdr/>
+        <w:spacing w:after="90" w:line="288" w:lineRule="auto"/>
+        <w:ind w:firstLine="0" w:left="0"/>
+        <w:jc w:val="both"/>
+        <w:rPr>
+          <w:rFonts w:ascii="Times New Roman" w:hAnsi="Times New Roman" w:eastAsia="Times New Roman" w:cs="Times New Roman"/>
+          <w:b/>
+          <w:bCs/>
+          <w:sz w:val="24"/>
+          <w:szCs w:val="24"/>
+          <w:highlight w:val="none"/>
+          <w:lang w:val="es-ES"/>
+        </w:rPr>
+      </w:pPr>
+      <w:r>
+        <w:rPr>
+          <w:rFonts w:ascii="Times New Roman" w:hAnsi="Times New Roman" w:eastAsia="Times New Roman" w:cs="Times New Roman"/>
+          <w:b/>
+          <w:bCs/>
+          <w:sz w:val="24"/>
+          <w:szCs w:val="24"/>
+          <w:highlight w:val="none"/>
+          <w:lang w:val="es-ES"/>
+        </w:rPr>
+        <w:t xml:space="preserve">Nodo/Nodo.py</w:t>
+      </w:r>
+      <w:r>
+        <w:rPr>
+          <w:rFonts w:ascii="Times New Roman" w:hAnsi="Times New Roman" w:cs="Times New Roman"/>
+          <w:b/>
+          <w:bCs/>
+          <w:sz w:val="24"/>
+          <w:szCs w:val="24"/>
+          <w:highlight w:val="none"/>
+        </w:rPr>
+      </w:r>
+    </w:p>
+    <w:p>
+      <w:pPr>
+        <w:pBdr/>
+        <w:spacing w:after="90" w:line="288" w:lineRule="auto"/>
+        <w:ind w:firstLine="0" w:left="0"/>
+        <w:jc w:val="both"/>
         <w:rPr>
           <w:rFonts w:ascii="Times New Roman" w:hAnsi="Times New Roman" w:cs="Times New Roman"/>
           <w:b w:val="0"/>
@@ -1883,6 +2674,28 @@
           <w:szCs w:val="24"/>
           <w:highlight w:val="none"/>
         </w:rPr>
+      </w:pPr>
+      <w:r>
+        <w:rPr>
+          <w:rFonts w:ascii="Times New Roman" w:hAnsi="Times New Roman" w:eastAsia="Times New Roman" w:cs="Times New Roman"/>
+          <w:b w:val="0"/>
+          <w:bCs w:val="0"/>
+          <w:sz w:val="24"/>
+          <w:szCs w:val="24"/>
+          <w:highlight w:val="none"/>
+          <w:lang w:val="es-ES"/>
+        </w:rPr>
+        <w:t xml:space="preserve">Se creo el nodo que almacena los apuntadores con un valor y un apuntador siguiente utilizado en cola y fila</w:t>
+      </w:r>
+      <w:r>
+        <w:rPr>
+          <w:rFonts w:ascii="Times New Roman" w:hAnsi="Times New Roman" w:cs="Times New Roman"/>
+          <w:b w:val="0"/>
+          <w:bCs w:val="0"/>
+          <w:sz w:val="24"/>
+          <w:szCs w:val="24"/>
+          <w:highlight w:val="none"/>
+        </w:rPr>
       </w:r>
     </w:p>
     <w:p>
@@ -1892,45 +2705,462 @@
         <w:ind w:firstLine="0" w:left="0"/>
         <w:jc w:val="both"/>
         <w:rPr>
+          <w:rFonts w:ascii="Times New Roman" w:hAnsi="Times New Roman" w:eastAsia="Times New Roman" w:cs="Times New Roman"/>
+          <w:b w:val="0"/>
+          <w:bCs w:val="0"/>
+          <w:sz w:val="24"/>
+          <w:szCs w:val="24"/>
+          <w:highlight w:val="none"/>
+          <w:lang w:val="es-ES"/>
+        </w:rPr>
+      </w:pPr>
+      <w:r>
+        <w:rPr>
+          <w:rFonts w:ascii="Times New Roman" w:hAnsi="Times New Roman" w:eastAsia="Times New Roman" w:cs="Times New Roman"/>
+          <w:b w:val="0"/>
+          <w:bCs w:val="0"/>
+          <w:sz w:val="24"/>
+          <w:szCs w:val="24"/>
+          <w:highlight w:val="none"/>
+          <w:lang w:val="es-ES"/>
+        </w:rPr>
+      </w:r>
+      <w:r>
+        <w:rPr>
+          <w:rFonts w:ascii="Times New Roman" w:hAnsi="Times New Roman" w:eastAsia="Times New Roman" w:cs="Times New Roman"/>
+          <w:b/>
+          <w:bCs/>
+          <w:sz w:val="24"/>
+          <w:szCs w:val="24"/>
+          <w:highlight w:val="none"/>
+          <w:lang w:val="es-ES"/>
+        </w:rPr>
+        <w:t xml:space="preserve">SistemaArchivos/</w:t>
+      </w:r>
+      <w:r>
+        <w:rPr>
+          <w:rFonts w:ascii="Times New Roman" w:hAnsi="Times New Roman" w:eastAsia="Times New Roman" w:cs="Times New Roman"/>
+          <w:b/>
+          <w:bCs/>
+          <w:sz w:val="24"/>
+          <w:szCs w:val="24"/>
+          <w:highlight w:val="none"/>
+          <w:lang w:val="es-ES"/>
+        </w:rPr>
+        <w:t xml:space="preserve">SistemaArchivoSalidaHTML.py:</w:t>
+      </w:r>
+      <w:r>
+        <w:rPr>
+          <w:rFonts w:ascii="Times New Roman" w:hAnsi="Times New Roman" w:eastAsia="Times New Roman" w:cs="Times New Roman"/>
+          <w:b w:val="0"/>
+          <w:bCs w:val="0"/>
+          <w:sz w:val="24"/>
+          <w:szCs w:val="24"/>
+          <w:highlight w:val="none"/>
+          <w:lang w:val="es-ES"/>
+        </w:rPr>
+        <w:t xml:space="preserve"> Genera todo los HTML reporte</w:t>
+      </w:r>
+      <w:r>
+        <w:rPr>
+          <w:rFonts w:ascii="Times New Roman" w:hAnsi="Times New Roman" w:eastAsia="Times New Roman" w:cs="Times New Roman"/>
+          <w:b w:val="0"/>
+          <w:bCs w:val="0"/>
+          <w:sz w:val="24"/>
+          <w:szCs w:val="24"/>
+          <w:highlight w:val="none"/>
+        </w:rPr>
+      </w:r>
+    </w:p>
+    <w:p>
+      <w:pPr>
+        <w:pBdr/>
+        <w:spacing w:after="90" w:line="288" w:lineRule="auto"/>
+        <w:ind w:firstLine="0" w:left="0"/>
+        <w:jc w:val="both"/>
+        <w:rPr>
+          <w:rFonts w:ascii="Times New Roman" w:hAnsi="Times New Roman" w:eastAsia="Times New Roman" w:cs="Times New Roman"/>
+          <w:b/>
+          <w:bCs/>
+          <w:sz w:val="24"/>
+          <w:szCs w:val="24"/>
+          <w:highlight w:val="none"/>
+        </w:rPr>
+      </w:pPr>
+      <w:r>
+        <w:rPr>
+          <w:rFonts w:ascii="Times New Roman" w:hAnsi="Times New Roman" w:eastAsia="Times New Roman" w:cs="Times New Roman"/>
+          <w:b/>
+          <w:bCs/>
+          <w:sz w:val="24"/>
+          <w:szCs w:val="24"/>
+          <w:highlight w:val="none"/>
+          <w:lang w:val="es-ES"/>
+        </w:rPr>
+      </w:r>
+      <w:r>
+        <w:rPr>
+          <w:rFonts w:ascii="Times New Roman" w:hAnsi="Times New Roman" w:eastAsia="Times New Roman" w:cs="Times New Roman"/>
+          <w:b/>
+          <w:bCs/>
+          <w:sz w:val="24"/>
+          <w:szCs w:val="24"/>
+          <w:highlight w:val="none"/>
+          <w:lang w:val="es-ES"/>
+        </w:rPr>
+        <w:t xml:space="preserve">SistemaArchivos/</w:t>
+      </w:r>
+      <w:r>
+        <w:rPr>
+          <w:rFonts w:ascii="Times New Roman" w:hAnsi="Times New Roman" w:eastAsia="Times New Roman" w:cs="Times New Roman"/>
+          <w:b/>
+          <w:bCs/>
+          <w:sz w:val="24"/>
+          <w:szCs w:val="24"/>
+          <w:highlight w:val="none"/>
+          <w:lang w:val="es-ES"/>
+        </w:rPr>
+        <w:t xml:space="preserve">SistemaArchivosSalidaXML.py</w:t>
+      </w:r>
+      <w:r>
+        <w:rPr>
+          <w:rFonts w:ascii="Times New Roman" w:hAnsi="Times New Roman" w:eastAsia="Times New Roman" w:cs="Times New Roman"/>
+          <w:b/>
+          <w:bCs/>
+          <w:sz w:val="24"/>
+          <w:szCs w:val="24"/>
+          <w:highlight w:val="none"/>
+          <w:lang w:val="es-ES"/>
+        </w:rPr>
+      </w:r>
+      <w:r>
+        <w:rPr>
+          <w:rFonts w:ascii="Times New Roman" w:hAnsi="Times New Roman" w:eastAsia="Times New Roman" w:cs="Times New Roman"/>
+          <w:b/>
+          <w:bCs/>
+          <w:sz w:val="24"/>
+          <w:szCs w:val="24"/>
+          <w:highlight w:val="none"/>
+          <w:lang w:val="es-ES"/>
+        </w:rPr>
+      </w:r>
+    </w:p>
+    <w:p>
+      <w:pPr>
+        <w:pBdr/>
+        <w:spacing w:after="90" w:line="288" w:lineRule="auto"/>
+        <w:ind w:firstLine="0" w:left="0"/>
+        <w:jc w:val="both"/>
+        <w:rPr>
+          <w:rFonts w:ascii="Times New Roman" w:hAnsi="Times New Roman" w:eastAsia="Times New Roman" w:cs="Times New Roman"/>
+          <w:b w:val="0"/>
+          <w:bCs w:val="0"/>
+          <w:sz w:val="24"/>
+          <w:szCs w:val="24"/>
+          <w:highlight w:val="none"/>
+          <w:lang w:val="es-ES" w:bidi="es-ES"/>
+        </w:rPr>
+      </w:pPr>
+      <w:r>
+        <w:rPr>
+          <w:rFonts w:ascii="Times New Roman" w:hAnsi="Times New Roman" w:eastAsia="Times New Roman" w:cs="Times New Roman"/>
+          <w:b w:val="0"/>
+          <w:bCs w:val="0"/>
+          <w:sz w:val="24"/>
+          <w:szCs w:val="24"/>
+          <w:highlight w:val="none"/>
+          <w:lang w:val="es-ES" w:bidi="es-ES"/>
+        </w:rPr>
+        <w:t xml:space="preserve">Sistema genera todo lo relacionado con el archivo salida.xml</w:t>
+      </w:r>
+      <w:r>
+        <w:rPr>
+          <w:rFonts w:ascii="Times New Roman" w:hAnsi="Times New Roman" w:eastAsia="Times New Roman" w:cs="Times New Roman"/>
+          <w:b w:val="0"/>
+          <w:bCs w:val="0"/>
+          <w:sz w:val="24"/>
+          <w:szCs w:val="24"/>
+          <w:highlight w:val="none"/>
+        </w:rPr>
+      </w:r>
+    </w:p>
+    <w:p>
+      <w:pPr>
+        <w:pBdr/>
+        <w:spacing w:after="90" w:line="288" w:lineRule="auto"/>
+        <w:ind w:firstLine="0" w:left="0"/>
+        <w:jc w:val="both"/>
+        <w:rPr>
+          <w:rFonts w:ascii="Times New Roman" w:hAnsi="Times New Roman" w:eastAsia="Times New Roman" w:cs="Times New Roman"/>
+          <w:b/>
+          <w:bCs/>
+          <w:sz w:val="24"/>
+          <w:szCs w:val="24"/>
+          <w:highlight w:val="none"/>
+          <w:lang w:val="es-ES" w:bidi="es-ES"/>
+        </w:rPr>
+      </w:pPr>
+      <w:r>
+        <w:rPr>
+          <w:rFonts w:ascii="Times New Roman" w:hAnsi="Times New Roman" w:eastAsia="Times New Roman" w:cs="Times New Roman"/>
+          <w:b w:val="0"/>
+          <w:bCs w:val="0"/>
+          <w:sz w:val="24"/>
+          <w:szCs w:val="24"/>
+          <w:highlight w:val="none"/>
+          <w:lang w:val="es-ES" w:bidi="es-ES"/>
+        </w:rPr>
+      </w:r>
+      <w:r>
+        <w:rPr>
+          <w:rFonts w:ascii="Times New Roman" w:hAnsi="Times New Roman" w:eastAsia="Times New Roman" w:cs="Times New Roman"/>
+          <w:b/>
+          <w:bCs/>
+          <w:sz w:val="24"/>
+          <w:szCs w:val="24"/>
+          <w:highlight w:val="none"/>
+          <w:lang w:val="es-ES"/>
+        </w:rPr>
+        <w:t xml:space="preserve">SistemaArchivos</w:t>
+      </w:r>
+      <w:r>
+        <w:rPr>
+          <w:rFonts w:ascii="Times New Roman" w:hAnsi="Times New Roman" w:eastAsia="Times New Roman" w:cs="Times New Roman"/>
+          <w:b/>
+          <w:bCs/>
+          <w:sz w:val="24"/>
+          <w:szCs w:val="24"/>
+          <w:highlight w:val="none"/>
+          <w:lang w:val="es-ES"/>
+        </w:rPr>
+        <w:t xml:space="preserve">/</w:t>
+      </w:r>
+      <w:r>
+        <w:rPr>
+          <w:rFonts w:ascii="Times New Roman" w:hAnsi="Times New Roman" w:eastAsia="Times New Roman" w:cs="Times New Roman"/>
+          <w:b/>
+          <w:bCs/>
+          <w:sz w:val="24"/>
+          <w:szCs w:val="24"/>
+          <w:highlight w:val="none"/>
+          <w:lang w:val="es-ES" w:bidi="es-ES"/>
+        </w:rPr>
+        <w:t xml:space="preserve">SistemaArchivoXML.py</w:t>
+      </w:r>
+      <w:r>
+        <w:rPr>
+          <w:rFonts w:ascii="Times New Roman" w:hAnsi="Times New Roman" w:eastAsia="Times New Roman" w:cs="Times New Roman"/>
+          <w:b/>
+          <w:bCs/>
+          <w:sz w:val="24"/>
+          <w:szCs w:val="24"/>
+          <w:highlight w:val="none"/>
+          <w:lang w:val="es-ES" w:bidi="es-ES"/>
+        </w:rPr>
+      </w:r>
+      <w:r>
+        <w:rPr>
+          <w:rFonts w:ascii="Times New Roman" w:hAnsi="Times New Roman" w:eastAsia="Times New Roman" w:cs="Times New Roman"/>
+          <w:b/>
+          <w:bCs/>
+          <w:sz w:val="24"/>
+          <w:szCs w:val="24"/>
+          <w:highlight w:val="none"/>
+          <w:lang w:val="es-ES" w:bidi="es-ES"/>
+        </w:rPr>
+      </w:r>
+      <w:r>
+        <w:rPr>
+          <w:rFonts w:ascii="Times New Roman" w:hAnsi="Times New Roman" w:eastAsia="Times New Roman" w:cs="Times New Roman"/>
+          <w:b/>
+          <w:bCs/>
+          <w:sz w:val="24"/>
+          <w:szCs w:val="24"/>
+          <w:highlight w:val="none"/>
+        </w:rPr>
+      </w:r>
+    </w:p>
+    <w:p>
+      <w:pPr>
+        <w:pBdr/>
+        <w:spacing w:after="90" w:line="288" w:lineRule="auto"/>
+        <w:ind w:firstLine="0" w:left="0"/>
+        <w:jc w:val="both"/>
+        <w:rPr>
+          <w:rFonts w:ascii="Times New Roman" w:hAnsi="Times New Roman" w:eastAsia="Times New Roman" w:cs="Times New Roman"/>
+          <w:b w:val="0"/>
+          <w:bCs w:val="0"/>
+          <w:sz w:val="24"/>
+          <w:szCs w:val="24"/>
+          <w:highlight w:val="none"/>
+          <w:lang w:val="es-ES" w:bidi="es-ES"/>
+        </w:rPr>
+      </w:pPr>
+      <w:r>
+        <w:rPr>
+          <w:rFonts w:ascii="Times New Roman" w:hAnsi="Times New Roman" w:eastAsia="Times New Roman" w:cs="Times New Roman"/>
+          <w:b w:val="0"/>
+          <w:bCs w:val="0"/>
+          <w:sz w:val="24"/>
+          <w:szCs w:val="24"/>
+          <w:highlight w:val="none"/>
+          <w:lang w:val="es-ES" w:bidi="es-ES"/>
+        </w:rPr>
+        <w:t xml:space="preserve">Lee los archivos xml y los almacena en memoria temporal.</w:t>
+      </w:r>
+      <w:r>
+        <w:rPr>
+          <w:rFonts w:ascii="Times New Roman" w:hAnsi="Times New Roman" w:eastAsia="Times New Roman" w:cs="Times New Roman"/>
+          <w:b w:val="0"/>
+          <w:bCs w:val="0"/>
+          <w:sz w:val="24"/>
+          <w:szCs w:val="24"/>
+          <w:highlight w:val="none"/>
+          <w:lang w:val="es-ES" w:bidi="es-ES"/>
+        </w:rPr>
+      </w:r>
+    </w:p>
+    <w:p>
+      <w:pPr>
+        <w:pBdr/>
+        <w:spacing w:after="90" w:line="288" w:lineRule="auto"/>
+        <w:ind w:firstLine="0" w:left="0"/>
+        <w:jc w:val="both"/>
+        <w:rPr>
+          <w:rFonts w:ascii="Times New Roman" w:hAnsi="Times New Roman" w:cs="Times New Roman"/>
+          <w:b/>
+          <w:bCs/>
+          <w:sz w:val="24"/>
+          <w:szCs w:val="24"/>
+          <w:highlight w:val="none"/>
+        </w:rPr>
+      </w:pPr>
+      <w:r>
+        <w:rPr>
+          <w:rFonts w:ascii="Times New Roman" w:hAnsi="Times New Roman" w:eastAsia="Times New Roman" w:cs="Times New Roman"/>
+          <w:b/>
+          <w:bCs/>
+          <w:sz w:val="24"/>
+          <w:szCs w:val="24"/>
+          <w:highlight w:val="none"/>
+          <w:lang w:val="es-ES"/>
+        </w:rPr>
+      </w:r>
+      <w:r>
+        <w:rPr>
+          <w:rFonts w:ascii="Times New Roman" w:hAnsi="Times New Roman" w:eastAsia="Times New Roman" w:cs="Times New Roman"/>
+          <w:b/>
+          <w:bCs/>
+          <w:sz w:val="24"/>
+          <w:szCs w:val="24"/>
+          <w:highlight w:val="none"/>
+          <w:lang w:val="es-ES"/>
+        </w:rPr>
+        <w:t xml:space="preserve">SistemaArchivos/</w:t>
+      </w:r>
+      <w:r>
+        <w:rPr>
+          <w:rFonts w:ascii="Times New Roman" w:hAnsi="Times New Roman" w:eastAsia="Times New Roman" w:cs="Times New Roman"/>
+          <w:b/>
+          <w:bCs/>
+          <w:sz w:val="24"/>
+          <w:szCs w:val="24"/>
+          <w:highlight w:val="none"/>
+          <w:lang w:val="es-ES"/>
+        </w:rPr>
+        <w:t xml:space="preserve">SistemaArchivoTDAs.py</w:t>
+      </w:r>
+      <w:r>
+        <w:rPr>
+          <w:rFonts w:ascii="Times New Roman" w:hAnsi="Times New Roman" w:cs="Times New Roman"/>
+          <w:b/>
+          <w:bCs/>
+          <w:sz w:val="24"/>
+          <w:szCs w:val="24"/>
+          <w:highlight w:val="none"/>
+        </w:rPr>
+      </w:r>
+      <w:r>
+        <w:rPr>
+          <w:rFonts w:ascii="Times New Roman" w:hAnsi="Times New Roman" w:cs="Times New Roman"/>
+          <w:b/>
+          <w:bCs/>
+          <w:sz w:val="24"/>
+          <w:szCs w:val="24"/>
+          <w:highlight w:val="none"/>
+        </w:rPr>
+      </w:r>
+    </w:p>
+    <w:p>
+      <w:pPr>
+        <w:pStyle w:val="872"/>
+        <w:pBdr/>
+        <w:spacing/>
+        <w:ind w:right="0" w:firstLine="0" w:left="0"/>
+        <w:jc w:val="left"/>
+        <w:rPr>
           <w:rFonts w:ascii="Times New Roman" w:hAnsi="Times New Roman" w:cs="Times New Roman"/>
           <w:b w:val="0"/>
           <w:bCs w:val="0"/>
-          <w:sz w:val="24"/>
-          <w:szCs w:val="24"/>
-          <w:highlight w:val="none"/>
-        </w:rPr>
-      </w:pPr>
-      <w:r>
-        <w:rPr>
-          <w:rFonts w:ascii="Times New Roman" w:hAnsi="Times New Roman" w:eastAsia="Times New Roman" w:cs="Times New Roman"/>
-          <w:b w:val="0"/>
-          <w:bCs w:val="0"/>
-          <w:sz w:val="24"/>
-          <w:szCs w:val="24"/>
-          <w:highlight w:val="none"/>
-        </w:rPr>
-        <w:t xml:space="preserve">&gt;&gt;NodosSistema.py</w:t>
-      </w:r>
+          <w:color w:val="000000" w:themeColor="text1"/>
+          <w:sz w:val="24"/>
+          <w:szCs w:val="24"/>
+        </w:rPr>
+      </w:pPr>
       <w:r>
         <w:rPr>
           <w:rFonts w:ascii="Times New Roman" w:hAnsi="Times New Roman" w:cs="Times New Roman"/>
           <w:b w:val="0"/>
           <w:bCs w:val="0"/>
-          <w:sz w:val="24"/>
-          <w:szCs w:val="24"/>
-          <w:highlight w:val="none"/>
-        </w:rPr>
+          <w:color w:val="000000" w:themeColor="text1"/>
+          <w:sz w:val="24"/>
+          <w:szCs w:val="24"/>
+          <w:lang w:val="es-ES"/>
+        </w:rPr>
+        <w:t xml:space="preserve">Genera las graficas en graphviz </w:t>
       </w:r>
       <w:r>
         <w:rPr>
           <w:rFonts w:ascii="Times New Roman" w:hAnsi="Times New Roman" w:cs="Times New Roman"/>
           <w:b w:val="0"/>
           <w:bCs w:val="0"/>
-          <w:sz w:val="24"/>
-          <w:szCs w:val="24"/>
-          <w:highlight w:val="none"/>
-        </w:rPr>
-      </w:r>
+          <w:color w:val="000000" w:themeColor="text1"/>
+          <w:sz w:val="24"/>
+          <w:szCs w:val="24"/>
+        </w:rPr>
+      </w:r>
+      <w:r>
+        <w:rPr>
+          <w:rFonts w:ascii="Times New Roman" w:hAnsi="Times New Roman" w:cs="Times New Roman"/>
+          <w:b w:val="0"/>
+          <w:bCs w:val="0"/>
+          <w:color w:val="000000" w:themeColor="text1"/>
+          <w:sz w:val="24"/>
+          <w:szCs w:val="24"/>
+        </w:rPr>
+      </w:r>
+    </w:p>
+    <w:p>
+      <w:pPr>
+        <w:pBdr/>
+        <w:spacing/>
+        <w:ind/>
+        <w:rPr/>
+      </w:pPr>
+      <w:r>
+        <w:rPr>
+          <w:rFonts w:ascii="Times New Roman" w:hAnsi="Times New Roman" w:cs="Times New Roman"/>
+          <w:b w:val="0"/>
+          <w:bCs w:val="0"/>
+          <w:color w:val="000000" w:themeColor="text1"/>
+          <w:sz w:val="24"/>
+          <w:szCs w:val="24"/>
+          <w:lang w:val="es-ES"/>
+        </w:rPr>
+        <w:t xml:space="preserve"> </w:t>
+      </w:r>
+      <w:r/>
+      <w:r/>
     </w:p>
     <w:p>
       <w:pPr>
@@ -1939,221 +3169,502 @@
         <w:ind w:firstLine="0" w:left="0"/>
         <w:jc w:val="both"/>
         <w:rPr>
+          <w:rFonts w:ascii="Times New Roman" w:hAnsi="Times New Roman" w:eastAsia="Times New Roman" w:cs="Times New Roman"/>
+          <w:b/>
+          <w:bCs/>
+          <w:sz w:val="24"/>
+          <w:szCs w:val="24"/>
+          <w:highlight w:val="none"/>
+          <w:lang w:val="es-ES"/>
+        </w:rPr>
+      </w:pPr>
+      <w:r>
+        <w:rPr>
+          <w:rFonts w:ascii="Times New Roman" w:hAnsi="Times New Roman" w:eastAsia="Times New Roman" w:cs="Times New Roman"/>
+          <w:b w:val="0"/>
+          <w:bCs w:val="0"/>
+          <w:sz w:val="24"/>
+          <w:szCs w:val="24"/>
+          <w:highlight w:val="none"/>
+          <w:lang w:val="es-ES" w:bidi="es-ES"/>
+        </w:rPr>
+      </w:r>
+      <w:r>
+        <w:rPr>
+          <w:rFonts w:ascii="Times New Roman" w:hAnsi="Times New Roman" w:eastAsia="Times New Roman" w:cs="Times New Roman"/>
+          <w:b/>
+          <w:bCs/>
+          <w:sz w:val="24"/>
+          <w:szCs w:val="24"/>
+          <w:highlight w:val="none"/>
+          <w:lang w:val="es-ES"/>
+        </w:rPr>
+        <w:t xml:space="preserve">SistemaRiegos</w:t>
+      </w:r>
+      <w:r>
+        <w:rPr>
+          <w:rFonts w:ascii="Times New Roman" w:hAnsi="Times New Roman" w:eastAsia="Times New Roman" w:cs="Times New Roman"/>
+          <w:b/>
+          <w:bCs/>
+          <w:sz w:val="24"/>
+          <w:szCs w:val="24"/>
+          <w:highlight w:val="none"/>
+          <w:lang w:val="es-ES"/>
+        </w:rPr>
+        <w:t xml:space="preserve">/SistemaRiegos.py</w:t>
+      </w:r>
+      <w:r>
+        <w:rPr>
+          <w:rFonts w:ascii="Times New Roman" w:hAnsi="Times New Roman" w:eastAsia="Times New Roman" w:cs="Times New Roman"/>
+          <w:b w:val="0"/>
+          <w:bCs w:val="0"/>
+          <w:sz w:val="24"/>
+          <w:szCs w:val="24"/>
+          <w:highlight w:val="none"/>
+        </w:rPr>
+      </w:r>
+    </w:p>
+    <w:p>
+      <w:pPr>
+        <w:pBdr/>
+        <w:spacing w:after="90" w:line="288" w:lineRule="auto"/>
+        <w:ind w:firstLine="0" w:left="0"/>
+        <w:jc w:val="both"/>
+        <w:rPr>
+          <w:rFonts w:ascii="Times New Roman" w:hAnsi="Times New Roman" w:eastAsia="Times New Roman" w:cs="Times New Roman"/>
+          <w:b w:val="0"/>
+          <w:bCs w:val="0"/>
+          <w:sz w:val="24"/>
+          <w:szCs w:val="24"/>
+          <w:highlight w:val="none"/>
+          <w:lang w:val="es-ES"/>
+        </w:rPr>
+      </w:pPr>
+      <w:r>
+        <w:rPr>
+          <w:rFonts w:ascii="Times New Roman" w:hAnsi="Times New Roman" w:eastAsia="Times New Roman" w:cs="Times New Roman"/>
+          <w:b/>
+          <w:bCs/>
+          <w:sz w:val="24"/>
+          <w:szCs w:val="24"/>
+          <w:highlight w:val="none"/>
+          <w:lang w:val="es-ES"/>
+        </w:rPr>
+      </w:r>
+      <w:r>
+        <w:rPr>
+          <w:rFonts w:ascii="Times New Roman" w:hAnsi="Times New Roman" w:eastAsia="Times New Roman" w:cs="Times New Roman"/>
+          <w:b w:val="0"/>
+          <w:bCs w:val="0"/>
+          <w:sz w:val="24"/>
+          <w:szCs w:val="24"/>
+          <w:highlight w:val="none"/>
+          <w:lang w:val="es-ES"/>
+        </w:rPr>
+        <w:t xml:space="preserve">Es el sistema que procesa la instrucciones para cada dron generando las colas y listas para mostrar los resumenes</w:t>
+      </w:r>
+      <w:r>
+        <w:rPr>
+          <w:rFonts w:ascii="Times New Roman" w:hAnsi="Times New Roman" w:eastAsia="Times New Roman" w:cs="Times New Roman"/>
+          <w:b w:val="0"/>
+          <w:bCs w:val="0"/>
+          <w:sz w:val="24"/>
+          <w:szCs w:val="24"/>
+          <w:highlight w:val="none"/>
+          <w:lang w:val="es-ES"/>
+        </w:rPr>
+      </w:r>
+      <w:r>
+        <w:rPr>
+          <w:rFonts w:ascii="Times New Roman" w:hAnsi="Times New Roman" w:eastAsia="Times New Roman" w:cs="Times New Roman"/>
+          <w:b w:val="0"/>
+          <w:bCs w:val="0"/>
+          <w:sz w:val="24"/>
+          <w:szCs w:val="24"/>
+          <w:highlight w:val="none"/>
+        </w:rPr>
+      </w:r>
+    </w:p>
+    <w:p>
+      <w:pPr>
+        <w:pBdr/>
+        <w:spacing w:after="90" w:line="288" w:lineRule="auto"/>
+        <w:ind w:firstLine="0" w:left="0"/>
+        <w:jc w:val="both"/>
+        <w:rPr>
+          <w:rFonts w:ascii="Times New Roman" w:hAnsi="Times New Roman" w:eastAsia="Times New Roman" w:cs="Times New Roman"/>
+          <w:b w:val="0"/>
+          <w:bCs w:val="0"/>
+          <w:sz w:val="24"/>
+          <w:szCs w:val="24"/>
+          <w:highlight w:val="none"/>
+          <w:lang w:val="es-ES"/>
+        </w:rPr>
+      </w:pPr>
+      <w:r>
+        <w:rPr>
+          <w:rFonts w:ascii="Times New Roman" w:hAnsi="Times New Roman" w:eastAsia="Times New Roman" w:cs="Times New Roman"/>
+          <w:b/>
+          <w:bCs/>
+          <w:sz w:val="24"/>
+          <w:szCs w:val="24"/>
+          <w:highlight w:val="none"/>
+          <w:lang w:val="es-ES"/>
+        </w:rPr>
+        <w:t xml:space="preserve">templates/index.html</w:t>
+      </w:r>
+      <w:r>
+        <w:rPr>
+          <w:rFonts w:ascii="Times New Roman" w:hAnsi="Times New Roman" w:eastAsia="Times New Roman" w:cs="Times New Roman"/>
+          <w:b w:val="0"/>
+          <w:bCs w:val="0"/>
+          <w:sz w:val="24"/>
+          <w:szCs w:val="24"/>
+          <w:highlight w:val="none"/>
+          <w:lang w:val="es-ES"/>
+        </w:rPr>
+      </w:r>
+      <w:r>
+        <w:rPr>
+          <w:rFonts w:ascii="Times New Roman" w:hAnsi="Times New Roman" w:eastAsia="Times New Roman" w:cs="Times New Roman"/>
+          <w:b w:val="0"/>
+          <w:bCs w:val="0"/>
+          <w:sz w:val="24"/>
+          <w:szCs w:val="24"/>
+          <w:highlight w:val="none"/>
+        </w:rPr>
+      </w:r>
+    </w:p>
+    <w:p>
+      <w:pPr>
+        <w:pBdr/>
+        <w:spacing w:after="90" w:line="288" w:lineRule="auto"/>
+        <w:ind w:firstLine="0" w:left="0"/>
+        <w:jc w:val="both"/>
+        <w:rPr>
+          <w:rFonts w:ascii="Times New Roman" w:hAnsi="Times New Roman" w:eastAsia="Times New Roman" w:cs="Times New Roman"/>
+          <w:b w:val="0"/>
+          <w:bCs w:val="0"/>
+          <w:sz w:val="24"/>
+          <w:szCs w:val="24"/>
+          <w:highlight w:val="none"/>
+          <w:lang w:val="es-ES"/>
+        </w:rPr>
+      </w:pPr>
+      <w:r>
+        <w:rPr>
+          <w:rFonts w:ascii="Times New Roman" w:hAnsi="Times New Roman" w:eastAsia="Times New Roman" w:cs="Times New Roman"/>
+          <w:b w:val="0"/>
+          <w:bCs w:val="0"/>
+          <w:sz w:val="24"/>
+          <w:szCs w:val="24"/>
+          <w:highlight w:val="none"/>
+          <w:lang w:val="es-ES"/>
+        </w:rPr>
+        <w:t xml:space="preserve">Muestra la interfaz de usuario para subir y procesar archivos xml</w:t>
+      </w:r>
+      <w:r>
+        <w:rPr>
+          <w:rFonts w:ascii="Times New Roman" w:hAnsi="Times New Roman" w:eastAsia="Times New Roman" w:cs="Times New Roman"/>
+          <w:b w:val="0"/>
+          <w:bCs w:val="0"/>
+          <w:sz w:val="24"/>
+          <w:szCs w:val="24"/>
+          <w:highlight w:val="none"/>
+        </w:rPr>
+      </w:r>
+    </w:p>
+    <w:p>
+      <w:pPr>
+        <w:pBdr/>
+        <w:spacing w:after="90" w:line="288" w:lineRule="auto"/>
+        <w:ind w:firstLine="0" w:left="0"/>
+        <w:jc w:val="both"/>
+        <w:rPr>
+          <w:rFonts w:ascii="Times New Roman" w:hAnsi="Times New Roman" w:eastAsia="Times New Roman" w:cs="Times New Roman"/>
+          <w:b/>
+          <w:bCs/>
+          <w:sz w:val="24"/>
+          <w:szCs w:val="24"/>
+          <w:highlight w:val="none"/>
+          <w:lang w:val="es-ES"/>
+        </w:rPr>
+      </w:pPr>
+      <w:r>
+        <w:rPr>
+          <w:rFonts w:ascii="Times New Roman" w:hAnsi="Times New Roman" w:eastAsia="Times New Roman" w:cs="Times New Roman"/>
+          <w:b/>
+          <w:bCs/>
+          <w:sz w:val="24"/>
+          <w:szCs w:val="24"/>
+          <w:highlight w:val="none"/>
+          <w:lang w:val="es-ES"/>
+        </w:rPr>
+        <w:t xml:space="preserve">templates/salidaH.html</w:t>
+      </w:r>
+      <w:r>
+        <w:rPr>
+          <w:rFonts w:ascii="Times New Roman" w:hAnsi="Times New Roman" w:eastAsia="Times New Roman" w:cs="Times New Roman"/>
+          <w:b/>
+          <w:bCs/>
+          <w:sz w:val="24"/>
+          <w:szCs w:val="24"/>
+          <w:highlight w:val="none"/>
+        </w:rPr>
+      </w:r>
+    </w:p>
+    <w:p>
+      <w:pPr>
+        <w:pBdr/>
+        <w:spacing w:after="90" w:line="288" w:lineRule="auto"/>
+        <w:ind w:firstLine="0" w:left="0"/>
+        <w:jc w:val="both"/>
+        <w:rPr>
+          <w:rFonts w:ascii="Times New Roman" w:hAnsi="Times New Roman" w:eastAsia="Times New Roman" w:cs="Times New Roman"/>
+          <w:b w:val="0"/>
+          <w:bCs w:val="0"/>
+          <w:sz w:val="24"/>
+          <w:szCs w:val="24"/>
+          <w:highlight w:val="none"/>
+          <w:lang w:val="es-ES"/>
+        </w:rPr>
+      </w:pPr>
+      <w:r>
+        <w:rPr>
+          <w:rFonts w:ascii="Times New Roman" w:hAnsi="Times New Roman" w:eastAsia="Times New Roman" w:cs="Times New Roman"/>
+          <w:b w:val="0"/>
+          <w:bCs w:val="0"/>
+          <w:sz w:val="24"/>
+          <w:szCs w:val="24"/>
+          <w:highlight w:val="none"/>
+          <w:lang w:val="es-ES"/>
+        </w:rPr>
+        <w:t xml:space="preserve">muestra el reporte con los movimientos de todo los invernaderos y todos los planes</w:t>
+      </w:r>
+      <w:r>
+        <w:rPr>
+          <w:rFonts w:ascii="Times New Roman" w:hAnsi="Times New Roman" w:eastAsia="Times New Roman" w:cs="Times New Roman"/>
+          <w:b w:val="0"/>
+          <w:bCs w:val="0"/>
+          <w:sz w:val="24"/>
+          <w:szCs w:val="24"/>
+          <w:highlight w:val="none"/>
+        </w:rPr>
+      </w:r>
+    </w:p>
+    <w:p>
+      <w:pPr>
+        <w:pBdr/>
+        <w:spacing w:after="90" w:line="288" w:lineRule="auto"/>
+        <w:ind w:firstLine="0" w:left="0"/>
+        <w:jc w:val="both"/>
+        <w:rPr>
+          <w:rFonts w:ascii="Times New Roman" w:hAnsi="Times New Roman" w:cs="Times New Roman"/>
+          <w:b/>
+          <w:bCs/>
+          <w:sz w:val="24"/>
+          <w:szCs w:val="24"/>
+          <w:highlight w:val="none"/>
+        </w:rPr>
+      </w:pPr>
+      <w:r>
+        <w:rPr>
+          <w:rFonts w:ascii="Times New Roman" w:hAnsi="Times New Roman" w:eastAsia="Times New Roman" w:cs="Times New Roman"/>
+          <w:b/>
+          <w:bCs/>
+          <w:sz w:val="24"/>
+          <w:szCs w:val="24"/>
+          <w:highlight w:val="none"/>
+          <w:lang w:val="es-ES"/>
+        </w:rPr>
+      </w:r>
+      <w:r>
+        <w:rPr>
+          <w:rFonts w:ascii="Times New Roman" w:hAnsi="Times New Roman" w:eastAsia="Times New Roman" w:cs="Times New Roman"/>
+          <w:b/>
+          <w:bCs/>
+          <w:sz w:val="24"/>
+          <w:szCs w:val="24"/>
+          <w:highlight w:val="none"/>
+          <w:lang w:val="es-ES"/>
+        </w:rPr>
+      </w:r>
+      <w:r>
+        <w:rPr>
+          <w:rFonts w:ascii="Times New Roman" w:hAnsi="Times New Roman" w:eastAsia="Times New Roman" w:cs="Times New Roman"/>
+          <w:b/>
+          <w:bCs/>
+          <w:sz w:val="24"/>
+          <w:szCs w:val="24"/>
+          <w:highlight w:val="none"/>
+          <w:lang w:val="es-ES"/>
+        </w:rPr>
+      </w:r>
+      <w:r>
+        <w:rPr>
+          <w:rFonts w:ascii="Times New Roman" w:hAnsi="Times New Roman" w:eastAsia="Times New Roman" w:cs="Times New Roman"/>
+          <w:b/>
+          <w:bCs/>
+          <w:sz w:val="24"/>
+          <w:szCs w:val="24"/>
+          <w:highlight w:val="none"/>
+          <w:lang w:val="es-ES"/>
+        </w:rPr>
+        <w:t xml:space="preserve">SistemaArchivos/</w:t>
+      </w:r>
+      <w:r/>
+      <w:r>
+        <w:rPr>
+          <w:rFonts w:ascii="Times New Roman" w:hAnsi="Times New Roman" w:eastAsia="Times New Roman" w:cs="Times New Roman"/>
+          <w:b/>
+          <w:bCs/>
+          <w:sz w:val="24"/>
+          <w:szCs w:val="24"/>
+          <w:highlight w:val="none"/>
+          <w:lang w:val="es-ES"/>
+        </w:rPr>
+        <w:t xml:space="preserve">SistemaArchivoTDAs.py</w:t>
+      </w:r>
+      <w:r>
+        <w:rPr>
+          <w:rFonts w:ascii="Times New Roman" w:hAnsi="Times New Roman" w:eastAsia="Times New Roman" w:cs="Times New Roman"/>
+          <w:b/>
+          <w:bCs/>
+          <w:sz w:val="24"/>
+          <w:szCs w:val="24"/>
+          <w:highlight w:val="none"/>
+          <w:lang w:val="es-ES"/>
+        </w:rPr>
+      </w:r>
+      <w:r>
+        <w:rPr>
+          <w:rFonts w:ascii="Times New Roman" w:hAnsi="Times New Roman" w:eastAsia="Times New Roman" w:cs="Times New Roman"/>
+          <w:b/>
+          <w:bCs/>
+          <w:sz w:val="24"/>
+          <w:szCs w:val="24"/>
+          <w:highlight w:val="none"/>
+          <w:lang w:val="es-ES"/>
+        </w:rPr>
+      </w:r>
+    </w:p>
+    <w:p>
+      <w:pPr>
+        <w:pStyle w:val="872"/>
+        <w:pBdr/>
+        <w:spacing/>
+        <w:ind w:right="0" w:firstLine="0" w:left="0"/>
+        <w:jc w:val="left"/>
+        <w:rPr>
           <w:rFonts w:ascii="Times New Roman" w:hAnsi="Times New Roman" w:cs="Times New Roman"/>
           <w:b w:val="0"/>
           <w:bCs w:val="0"/>
-          <w:sz w:val="24"/>
-          <w:szCs w:val="24"/>
-          <w:highlight w:val="none"/>
-        </w:rPr>
-      </w:pPr>
-      <w:r>
-        <w:rPr>
-          <w:rFonts w:ascii="Times New Roman" w:hAnsi="Times New Roman" w:eastAsia="Times New Roman" w:cs="Times New Roman"/>
-          <w:b w:val="0"/>
-          <w:bCs w:val="0"/>
-          <w:sz w:val="24"/>
-          <w:szCs w:val="24"/>
-          <w:highlight w:val="none"/>
-        </w:rPr>
-        <w:t xml:space="preserve">Donde:</w:t>
-      </w:r>
+          <w:color w:val="000000" w:themeColor="text1"/>
+          <w:sz w:val="24"/>
+          <w:szCs w:val="24"/>
+        </w:rPr>
+      </w:pPr>
       <w:r>
         <w:rPr>
           <w:rFonts w:ascii="Times New Roman" w:hAnsi="Times New Roman" w:cs="Times New Roman"/>
           <w:b w:val="0"/>
           <w:bCs w:val="0"/>
-          <w:sz w:val="24"/>
-          <w:szCs w:val="24"/>
-          <w:highlight w:val="none"/>
-        </w:rPr>
+          <w:color w:val="000000" w:themeColor="text1"/>
+          <w:sz w:val="24"/>
+          <w:szCs w:val="24"/>
+          <w:lang w:val="es-ES"/>
+        </w:rPr>
+        <w:t xml:space="preserve">Genera las graficas en graphviz </w:t>
       </w:r>
       <w:r>
         <w:rPr>
           <w:rFonts w:ascii="Times New Roman" w:hAnsi="Times New Roman" w:cs="Times New Roman"/>
           <w:b w:val="0"/>
           <w:bCs w:val="0"/>
-          <w:sz w:val="24"/>
-          <w:szCs w:val="24"/>
-          <w:highlight w:val="none"/>
+          <w:color w:val="000000" w:themeColor="text1"/>
+          <w:sz w:val="24"/>
+          <w:szCs w:val="24"/>
         </w:rPr>
       </w:r>
     </w:p>
     <w:p>
       <w:pPr>
         <w:pBdr/>
-        <w:spacing w:after="90" w:line="288" w:lineRule="auto"/>
-        <w:ind w:firstLine="0" w:left="0"/>
-        <w:jc w:val="both"/>
-        <w:rPr>
-          <w:rFonts w:ascii="Times New Roman" w:hAnsi="Times New Roman" w:cs="Times New Roman"/>
-          <w:b/>
-          <w:bCs/>
-          <w:sz w:val="24"/>
-          <w:szCs w:val="24"/>
-          <w:highlight w:val="none"/>
-        </w:rPr>
-      </w:pPr>
-      <w:r>
-        <w:rPr>
-          <w:rFonts w:ascii="Times New Roman" w:hAnsi="Times New Roman" w:eastAsia="Times New Roman" w:cs="Times New Roman"/>
-          <w:b/>
-          <w:bCs/>
-          <w:sz w:val="24"/>
-          <w:szCs w:val="24"/>
-          <w:highlight w:val="none"/>
-        </w:rPr>
-        <w:t xml:space="preserve">main.py</w:t>
-      </w:r>
-      <w:r>
-        <w:rPr>
-          <w:rFonts w:ascii="Times New Roman" w:hAnsi="Times New Roman" w:cs="Times New Roman"/>
-          <w:b/>
-          <w:bCs/>
-          <w:sz w:val="24"/>
-          <w:szCs w:val="24"/>
-          <w:highlight w:val="none"/>
-        </w:rPr>
-      </w:r>
-      <w:r>
-        <w:rPr>
-          <w:rFonts w:ascii="Times New Roman" w:hAnsi="Times New Roman" w:cs="Times New Roman"/>
-          <w:b/>
-          <w:bCs/>
-          <w:sz w:val="24"/>
-          <w:szCs w:val="24"/>
-          <w:highlight w:val="none"/>
-        </w:rPr>
-      </w:r>
-    </w:p>
-    <w:p>
-      <w:pPr>
-        <w:pBdr/>
-        <w:spacing w:after="90" w:line="288" w:lineRule="auto"/>
-        <w:ind w:firstLine="0" w:left="0"/>
-        <w:jc w:val="both"/>
+        <w:spacing/>
+        <w:ind/>
+        <w:rPr/>
+      </w:pPr>
+      <w:r>
         <w:rPr>
           <w:rFonts w:ascii="Times New Roman" w:hAnsi="Times New Roman" w:cs="Times New Roman"/>
           <w:b w:val="0"/>
           <w:bCs w:val="0"/>
-          <w:sz w:val="24"/>
-          <w:szCs w:val="24"/>
-          <w:highlight w:val="none"/>
-        </w:rPr>
-      </w:pPr>
-      <w:r>
-        <w:rPr>
-          <w:rFonts w:ascii="Times New Roman" w:hAnsi="Times New Roman" w:eastAsia="Times New Roman" w:cs="Times New Roman"/>
-          <w:b w:val="0"/>
-          <w:bCs w:val="0"/>
-          <w:sz w:val="24"/>
-          <w:szCs w:val="24"/>
-          <w:highlight w:val="none"/>
-        </w:rPr>
-        <w:t xml:space="preserve">Punto de entrada principal, gestiona el menú y el flujo del programa.</w:t>
+          <w:color w:val="000000" w:themeColor="text1"/>
+          <w:sz w:val="24"/>
+          <w:szCs w:val="24"/>
+          <w:lang w:val="es-ES"/>
+        </w:rPr>
+        <w:t xml:space="preserve"> </w:t>
       </w:r>
       <w:r>
         <w:rPr>
           <w:rFonts w:ascii="Times New Roman" w:hAnsi="Times New Roman" w:cs="Times New Roman"/>
           <w:b w:val="0"/>
           <w:bCs w:val="0"/>
-          <w:sz w:val="24"/>
-          <w:szCs w:val="24"/>
-          <w:highlight w:val="none"/>
-        </w:rPr>
-      </w:r>
-      <w:r>
+          <w:color w:val="000000" w:themeColor="text1"/>
+          <w:sz w:val="24"/>
+          <w:szCs w:val="24"/>
+        </w:rPr>
+      </w:r>
+      <w:r/>
+    </w:p>
+    <w:p>
+      <w:pPr>
+        <w:pBdr/>
+        <w:spacing/>
+        <w:ind/>
         <w:rPr>
           <w:rFonts w:ascii="Times New Roman" w:hAnsi="Times New Roman" w:cs="Times New Roman"/>
           <w:b w:val="0"/>
           <w:bCs w:val="0"/>
-          <w:sz w:val="24"/>
-          <w:szCs w:val="24"/>
-          <w:highlight w:val="none"/>
-        </w:rPr>
-      </w:r>
-    </w:p>
-    <w:p>
-      <w:pPr>
-        <w:pBdr/>
-        <w:spacing w:after="90" w:line="288" w:lineRule="auto"/>
-        <w:ind w:firstLine="0" w:left="0"/>
-        <w:jc w:val="both"/>
-        <w:rPr>
-          <w:rFonts w:ascii="Times New Roman" w:hAnsi="Times New Roman" w:cs="Times New Roman"/>
-          <w:b/>
-          <w:bCs/>
-          <w:sz w:val="24"/>
-          <w:szCs w:val="24"/>
-          <w:highlight w:val="none"/>
-        </w:rPr>
-      </w:pPr>
-      <w:r>
-        <w:rPr>
-          <w:rFonts w:ascii="Times New Roman" w:hAnsi="Times New Roman" w:eastAsia="Times New Roman" w:cs="Times New Roman"/>
-          <w:b/>
-          <w:bCs/>
-          <w:sz w:val="24"/>
-          <w:szCs w:val="24"/>
-          <w:highlight w:val="none"/>
-        </w:rPr>
-        <w:t xml:space="preserve">Menutexto.py</w:t>
-      </w:r>
-      <w:r>
-        <w:rPr>
-          <w:rFonts w:ascii="Times New Roman" w:hAnsi="Times New Roman" w:cs="Times New Roman"/>
-          <w:b/>
-          <w:bCs/>
-          <w:sz w:val="24"/>
-          <w:szCs w:val="24"/>
-          <w:highlight w:val="none"/>
-        </w:rPr>
-      </w:r>
-      <w:r>
-        <w:rPr>
-          <w:rFonts w:ascii="Times New Roman" w:hAnsi="Times New Roman" w:cs="Times New Roman"/>
-          <w:b/>
-          <w:bCs/>
-          <w:sz w:val="24"/>
-          <w:szCs w:val="24"/>
-          <w:highlight w:val="none"/>
-        </w:rPr>
-      </w:r>
-    </w:p>
-    <w:p>
-      <w:pPr>
-        <w:pBdr/>
-        <w:spacing w:after="90" w:line="288" w:lineRule="auto"/>
-        <w:ind w:firstLine="0" w:left="0"/>
-        <w:jc w:val="both"/>
+          <w:color w:val="000000" w:themeColor="text1"/>
+          <w:sz w:val="24"/>
+          <w:szCs w:val="24"/>
+          <w:highlight w:val="none"/>
+          <w:lang w:val="es-ES"/>
+        </w:rPr>
+      </w:pPr>
+      <w:r>
         <w:rPr>
           <w:rFonts w:ascii="Times New Roman" w:hAnsi="Times New Roman" w:cs="Times New Roman"/>
           <w:b w:val="0"/>
           <w:bCs w:val="0"/>
-          <w:sz w:val="24"/>
-          <w:szCs w:val="24"/>
-          <w:highlight w:val="none"/>
-        </w:rPr>
-      </w:pPr>
-      <w:r>
-        <w:rPr>
-          <w:rFonts w:ascii="Times New Roman" w:hAnsi="Times New Roman" w:eastAsia="Times New Roman" w:cs="Times New Roman"/>
-          <w:b w:val="0"/>
-          <w:bCs w:val="0"/>
-          <w:sz w:val="24"/>
-          <w:szCs w:val="24"/>
-          <w:highlight w:val="none"/>
-        </w:rPr>
-        <w:t xml:space="preserve">Define la clase Menu para mostrar menús y manejar entradas de usuario.</w:t>
-      </w:r>
+          <w:color w:val="000000" w:themeColor="text1"/>
+          <w:sz w:val="24"/>
+          <w:szCs w:val="24"/>
+          <w:lang w:val="es-ES"/>
+        </w:rPr>
+        <w:t xml:space="preserve">  </w:t>
+      </w:r>
+      <w:r/>
+    </w:p>
+    <w:p>
+      <w:pPr>
+        <w:pBdr/>
+        <w:spacing/>
+        <w:ind/>
+        <w:rPr/>
+      </w:pPr>
       <w:r>
         <w:rPr>
           <w:rFonts w:ascii="Times New Roman" w:hAnsi="Times New Roman" w:cs="Times New Roman"/>
           <w:b w:val="0"/>
           <w:bCs w:val="0"/>
-          <w:sz w:val="24"/>
-          <w:szCs w:val="24"/>
-          <w:highlight w:val="none"/>
+          <w:color w:val="000000" w:themeColor="text1"/>
+          <w:sz w:val="24"/>
+          <w:szCs w:val="24"/>
+          <w:highlight w:val="none"/>
+          <w:lang w:val="es-ES"/>
         </w:rPr>
       </w:r>
       <w:r>
@@ -2161,667 +3672,43 @@
           <w:rFonts w:ascii="Times New Roman" w:hAnsi="Times New Roman" w:cs="Times New Roman"/>
           <w:b w:val="0"/>
           <w:bCs w:val="0"/>
-          <w:sz w:val="24"/>
-          <w:szCs w:val="24"/>
-          <w:highlight w:val="none"/>
+          <w:color w:val="000000" w:themeColor="text1"/>
+          <w:sz w:val="24"/>
+          <w:szCs w:val="24"/>
+          <w:highlight w:val="none"/>
+          <w:lang w:val="es-ES"/>
         </w:rPr>
       </w:r>
     </w:p>
     <w:p>
       <w:pPr>
         <w:pBdr/>
-        <w:spacing w:after="90" w:line="288" w:lineRule="auto"/>
-        <w:ind w:firstLine="0" w:left="0"/>
-        <w:jc w:val="both"/>
-        <w:rPr>
-          <w:rFonts w:ascii="Times New Roman" w:hAnsi="Times New Roman" w:cs="Times New Roman"/>
-          <w:b/>
-          <w:bCs/>
-          <w:sz w:val="24"/>
-          <w:szCs w:val="24"/>
-          <w:highlight w:val="none"/>
-        </w:rPr>
-      </w:pPr>
-      <w:r>
-        <w:rPr>
-          <w:rFonts w:ascii="Times New Roman" w:hAnsi="Times New Roman" w:eastAsia="Times New Roman" w:cs="Times New Roman"/>
-          <w:b/>
-          <w:bCs/>
-          <w:sz w:val="24"/>
-          <w:szCs w:val="24"/>
-          <w:highlight w:val="none"/>
-        </w:rPr>
-        <w:t xml:space="preserve">SistemaCentral.py</w:t>
-      </w:r>
-      <w:r>
-        <w:rPr>
-          <w:rFonts w:ascii="Times New Roman" w:hAnsi="Times New Roman" w:cs="Times New Roman"/>
-          <w:b/>
-          <w:bCs/>
-          <w:sz w:val="24"/>
-          <w:szCs w:val="24"/>
-          <w:highlight w:val="none"/>
-        </w:rPr>
-      </w:r>
-      <w:r>
-        <w:rPr>
-          <w:rFonts w:ascii="Times New Roman" w:hAnsi="Times New Roman" w:cs="Times New Roman"/>
-          <w:b/>
-          <w:bCs/>
-          <w:sz w:val="24"/>
-          <w:szCs w:val="24"/>
-          <w:highlight w:val="none"/>
-        </w:rPr>
-      </w:r>
-    </w:p>
-    <w:p>
-      <w:pPr>
-        <w:pBdr/>
-        <w:spacing w:after="90" w:line="288" w:lineRule="auto"/>
-        <w:ind w:firstLine="0" w:left="0"/>
-        <w:jc w:val="both"/>
+        <w:spacing/>
+        <w:ind/>
+        <w:rPr/>
+      </w:pPr>
+      <w:r>
         <w:rPr>
           <w:rFonts w:ascii="Times New Roman" w:hAnsi="Times New Roman" w:cs="Times New Roman"/>
           <w:b w:val="0"/>
           <w:bCs w:val="0"/>
-          <w:sz w:val="24"/>
-          <w:szCs w:val="24"/>
-          <w:highlight w:val="none"/>
-        </w:rPr>
-      </w:pPr>
-      <w:r>
-        <w:rPr>
-          <w:rFonts w:ascii="Times New Roman" w:hAnsi="Times New Roman" w:eastAsia="Times New Roman" w:cs="Times New Roman"/>
-          <w:b w:val="0"/>
-          <w:bCs w:val="0"/>
-          <w:sz w:val="24"/>
-          <w:szCs w:val="24"/>
-          <w:highlight w:val="none"/>
-        </w:rPr>
-        <w:t xml:space="preserve">Lógica central del sistema, carga y segmenta datos, gestiona campos agrícolas.</w:t>
+          <w:color w:val="000000" w:themeColor="text1"/>
+          <w:sz w:val="24"/>
+          <w:szCs w:val="24"/>
+          <w:lang w:val="es-ES"/>
+        </w:rPr>
       </w:r>
       <w:r>
         <w:rPr>
           <w:rFonts w:ascii="Times New Roman" w:hAnsi="Times New Roman" w:cs="Times New Roman"/>
           <w:b w:val="0"/>
           <w:bCs w:val="0"/>
-          <w:sz w:val="24"/>
-          <w:szCs w:val="24"/>
-          <w:highlight w:val="none"/>
-        </w:rPr>
-      </w:r>
-      <w:r>
-        <w:rPr>
-          <w:rFonts w:ascii="Times New Roman" w:hAnsi="Times New Roman" w:cs="Times New Roman"/>
-          <w:b w:val="0"/>
-          <w:bCs w:val="0"/>
-          <w:sz w:val="24"/>
-          <w:szCs w:val="24"/>
-          <w:highlight w:val="none"/>
-        </w:rPr>
-      </w:r>
-    </w:p>
-    <w:p>
-      <w:pPr>
-        <w:pBdr/>
-        <w:spacing w:after="90" w:line="288" w:lineRule="auto"/>
-        <w:ind w:firstLine="0" w:left="0"/>
-        <w:jc w:val="both"/>
-        <w:rPr>
-          <w:rFonts w:ascii="Times New Roman" w:hAnsi="Times New Roman" w:cs="Times New Roman"/>
-          <w:b/>
-          <w:bCs/>
-          <w:sz w:val="24"/>
-          <w:szCs w:val="24"/>
-          <w:highlight w:val="none"/>
-        </w:rPr>
-      </w:pPr>
-      <w:r>
-        <w:rPr>
-          <w:rFonts w:ascii="Times New Roman" w:hAnsi="Times New Roman" w:eastAsia="Times New Roman" w:cs="Times New Roman"/>
-          <w:b/>
-          <w:bCs/>
-          <w:sz w:val="24"/>
-          <w:szCs w:val="24"/>
-          <w:highlight w:val="none"/>
-        </w:rPr>
-        <w:t xml:space="preserve">SistemaArchivos.py</w:t>
-      </w:r>
-      <w:r>
-        <w:rPr>
-          <w:rFonts w:ascii="Times New Roman" w:hAnsi="Times New Roman" w:cs="Times New Roman"/>
-          <w:b/>
-          <w:bCs/>
-          <w:sz w:val="24"/>
-          <w:szCs w:val="24"/>
-          <w:highlight w:val="none"/>
-        </w:rPr>
-      </w:r>
-      <w:r>
-        <w:rPr>
-          <w:rFonts w:ascii="Times New Roman" w:hAnsi="Times New Roman" w:cs="Times New Roman"/>
-          <w:b/>
-          <w:bCs/>
-          <w:sz w:val="24"/>
-          <w:szCs w:val="24"/>
-          <w:highlight w:val="none"/>
-        </w:rPr>
-      </w:r>
-    </w:p>
-    <w:p>
-      <w:pPr>
-        <w:pBdr/>
-        <w:spacing w:after="90" w:line="288" w:lineRule="auto"/>
-        <w:ind w:firstLine="0" w:left="0"/>
-        <w:jc w:val="both"/>
-        <w:rPr>
-          <w:rFonts w:ascii="Times New Roman" w:hAnsi="Times New Roman" w:cs="Times New Roman"/>
-          <w:b w:val="0"/>
-          <w:bCs w:val="0"/>
-          <w:sz w:val="24"/>
-          <w:szCs w:val="24"/>
-          <w:highlight w:val="none"/>
-        </w:rPr>
-      </w:pPr>
-      <w:r>
-        <w:rPr>
-          <w:rFonts w:ascii="Times New Roman" w:hAnsi="Times New Roman" w:eastAsia="Times New Roman" w:cs="Times New Roman"/>
-          <w:b w:val="0"/>
-          <w:bCs w:val="0"/>
-          <w:sz w:val="24"/>
-          <w:szCs w:val="24"/>
-          <w:highlight w:val="none"/>
-        </w:rPr>
-        <w:t xml:space="preserve">Maneja la lectura y escritura de archivos XML (entrada/salida).</w:t>
-      </w:r>
-      <w:r>
-        <w:rPr>
-          <w:rFonts w:ascii="Times New Roman" w:hAnsi="Times New Roman" w:cs="Times New Roman"/>
-          <w:b w:val="0"/>
-          <w:bCs w:val="0"/>
-          <w:sz w:val="24"/>
-          <w:szCs w:val="24"/>
-          <w:highlight w:val="none"/>
-        </w:rPr>
-      </w:r>
-      <w:r>
-        <w:rPr>
-          <w:rFonts w:ascii="Times New Roman" w:hAnsi="Times New Roman" w:cs="Times New Roman"/>
-          <w:b w:val="0"/>
-          <w:bCs w:val="0"/>
-          <w:sz w:val="24"/>
-          <w:szCs w:val="24"/>
-          <w:highlight w:val="none"/>
-        </w:rPr>
-      </w:r>
-    </w:p>
-    <w:p>
-      <w:pPr>
-        <w:pBdr/>
-        <w:spacing w:after="90" w:line="288" w:lineRule="auto"/>
-        <w:ind w:firstLine="0" w:left="0"/>
-        <w:jc w:val="both"/>
-        <w:rPr>
-          <w:rFonts w:ascii="Times New Roman" w:hAnsi="Times New Roman" w:cs="Times New Roman"/>
-          <w:b/>
-          <w:bCs/>
-          <w:sz w:val="24"/>
-          <w:szCs w:val="24"/>
-          <w:highlight w:val="none"/>
-        </w:rPr>
-      </w:pPr>
-      <w:r>
-        <w:rPr>
-          <w:rFonts w:ascii="Times New Roman" w:hAnsi="Times New Roman" w:eastAsia="Times New Roman" w:cs="Times New Roman"/>
-          <w:b/>
-          <w:bCs/>
-          <w:sz w:val="24"/>
-          <w:szCs w:val="24"/>
-          <w:highlight w:val="none"/>
-        </w:rPr>
-        <w:t xml:space="preserve">CampoAgricola.py</w:t>
-      </w:r>
-      <w:r>
-        <w:rPr>
-          <w:rFonts w:ascii="Times New Roman" w:hAnsi="Times New Roman" w:cs="Times New Roman"/>
-          <w:b/>
-          <w:bCs/>
-          <w:sz w:val="24"/>
-          <w:szCs w:val="24"/>
-          <w:highlight w:val="none"/>
-        </w:rPr>
-      </w:r>
-      <w:r>
-        <w:rPr>
-          <w:rFonts w:ascii="Times New Roman" w:hAnsi="Times New Roman" w:cs="Times New Roman"/>
-          <w:b/>
-          <w:bCs/>
-          <w:sz w:val="24"/>
-          <w:szCs w:val="24"/>
-          <w:highlight w:val="none"/>
-        </w:rPr>
-      </w:r>
-    </w:p>
-    <w:p>
-      <w:pPr>
-        <w:pBdr/>
-        <w:spacing w:after="90" w:line="288" w:lineRule="auto"/>
-        <w:ind w:firstLine="0" w:left="0"/>
-        <w:jc w:val="both"/>
-        <w:rPr>
-          <w:rFonts w:ascii="Times New Roman" w:hAnsi="Times New Roman" w:cs="Times New Roman"/>
-          <w:b w:val="0"/>
-          <w:bCs w:val="0"/>
-          <w:sz w:val="24"/>
-          <w:szCs w:val="24"/>
-          <w:highlight w:val="none"/>
-        </w:rPr>
-      </w:pPr>
-      <w:r>
-        <w:rPr>
-          <w:rFonts w:ascii="Times New Roman" w:hAnsi="Times New Roman" w:eastAsia="Times New Roman" w:cs="Times New Roman"/>
-          <w:b w:val="0"/>
-          <w:bCs w:val="0"/>
-          <w:sz w:val="24"/>
-          <w:szCs w:val="24"/>
-          <w:highlight w:val="none"/>
-        </w:rPr>
-        <w:t xml:space="preserve">Define la clase CampoAgricola y lógica para matrices y reducción de datos.</w:t>
-      </w:r>
-      <w:r>
-        <w:rPr>
-          <w:rFonts w:ascii="Times New Roman" w:hAnsi="Times New Roman" w:cs="Times New Roman"/>
-          <w:b w:val="0"/>
-          <w:bCs w:val="0"/>
-          <w:sz w:val="24"/>
-          <w:szCs w:val="24"/>
-          <w:highlight w:val="none"/>
-        </w:rPr>
-      </w:r>
-      <w:r>
-        <w:rPr>
-          <w:rFonts w:ascii="Times New Roman" w:hAnsi="Times New Roman" w:cs="Times New Roman"/>
-          <w:b w:val="0"/>
-          <w:bCs w:val="0"/>
-          <w:sz w:val="24"/>
-          <w:szCs w:val="24"/>
-          <w:highlight w:val="none"/>
-        </w:rPr>
-      </w:r>
-    </w:p>
-    <w:p>
-      <w:pPr>
-        <w:pBdr/>
-        <w:spacing w:after="90" w:line="288" w:lineRule="auto"/>
-        <w:ind w:firstLine="0" w:left="0"/>
-        <w:jc w:val="both"/>
-        <w:rPr>
-          <w:rFonts w:ascii="Times New Roman" w:hAnsi="Times New Roman" w:cs="Times New Roman"/>
-          <w:b/>
-          <w:bCs/>
-          <w:sz w:val="24"/>
-          <w:szCs w:val="24"/>
-          <w:highlight w:val="none"/>
-        </w:rPr>
-      </w:pPr>
-      <w:r>
-        <w:rPr>
-          <w:rFonts w:ascii="Times New Roman" w:hAnsi="Times New Roman" w:eastAsia="Times New Roman" w:cs="Times New Roman"/>
-          <w:b/>
-          <w:bCs/>
-          <w:sz w:val="24"/>
-          <w:szCs w:val="24"/>
-          <w:highlight w:val="none"/>
-        </w:rPr>
-      </w:r>
-      <w:r>
-        <w:rPr>
-          <w:rFonts w:ascii="Times New Roman" w:hAnsi="Times New Roman" w:cs="Times New Roman"/>
-          <w:b/>
-          <w:bCs/>
-          <w:sz w:val="24"/>
-          <w:szCs w:val="24"/>
-          <w:highlight w:val="none"/>
-        </w:rPr>
-      </w:r>
-      <w:r>
-        <w:rPr>
-          <w:rFonts w:ascii="Times New Roman" w:hAnsi="Times New Roman" w:cs="Times New Roman"/>
-          <w:b/>
-          <w:bCs/>
-          <w:sz w:val="24"/>
-          <w:szCs w:val="24"/>
-          <w:highlight w:val="none"/>
-        </w:rPr>
-      </w:r>
-    </w:p>
-    <w:p>
-      <w:pPr>
-        <w:pBdr/>
-        <w:spacing w:after="90" w:line="288" w:lineRule="auto"/>
-        <w:ind w:firstLine="0" w:left="0"/>
-        <w:jc w:val="both"/>
-        <w:rPr>
-          <w:rFonts w:ascii="Times New Roman" w:hAnsi="Times New Roman" w:cs="Times New Roman"/>
-          <w:b/>
-          <w:bCs/>
-          <w:sz w:val="24"/>
-          <w:szCs w:val="24"/>
-          <w:highlight w:val="none"/>
-        </w:rPr>
-      </w:pPr>
-      <w:r>
-        <w:rPr>
-          <w:rFonts w:ascii="Times New Roman" w:hAnsi="Times New Roman" w:eastAsia="Times New Roman" w:cs="Times New Roman"/>
-          <w:b/>
-          <w:bCs/>
-          <w:sz w:val="24"/>
-          <w:szCs w:val="24"/>
-          <w:highlight w:val="none"/>
-        </w:rPr>
-      </w:r>
-      <w:r>
-        <w:rPr>
-          <w:rFonts w:ascii="Times New Roman" w:hAnsi="Times New Roman" w:cs="Times New Roman"/>
-          <w:b/>
-          <w:bCs/>
-          <w:sz w:val="24"/>
-          <w:szCs w:val="24"/>
-          <w:highlight w:val="none"/>
-        </w:rPr>
-      </w:r>
-      <w:r>
-        <w:rPr>
-          <w:rFonts w:ascii="Times New Roman" w:hAnsi="Times New Roman" w:cs="Times New Roman"/>
-          <w:b/>
-          <w:bCs/>
-          <w:sz w:val="24"/>
-          <w:szCs w:val="24"/>
-          <w:highlight w:val="none"/>
-        </w:rPr>
-      </w:r>
-    </w:p>
-    <w:p>
-      <w:pPr>
-        <w:pBdr/>
-        <w:spacing w:after="90" w:line="288" w:lineRule="auto"/>
-        <w:ind w:firstLine="0" w:left="0"/>
-        <w:jc w:val="both"/>
-        <w:rPr>
-          <w:rFonts w:ascii="Times New Roman" w:hAnsi="Times New Roman" w:eastAsia="Times New Roman" w:cs="Times New Roman"/>
-          <w:b/>
-          <w:bCs/>
-          <w:sz w:val="24"/>
-          <w:szCs w:val="24"/>
-          <w:highlight w:val="none"/>
-        </w:rPr>
-      </w:pPr>
-      <w:r>
-        <w:rPr>
-          <w:rFonts w:ascii="Times New Roman" w:hAnsi="Times New Roman" w:eastAsia="Times New Roman" w:cs="Times New Roman"/>
-          <w:b/>
-          <w:bCs/>
-          <w:sz w:val="24"/>
-          <w:szCs w:val="24"/>
-          <w:highlight w:val="none"/>
-        </w:rPr>
-        <w:t xml:space="preserve">ListaSimple.py</w:t>
-      </w:r>
-      <w:r>
-        <w:rPr>
-          <w:rFonts w:ascii="Times New Roman" w:hAnsi="Times New Roman" w:eastAsia="Times New Roman" w:cs="Times New Roman"/>
-          <w:b/>
-          <w:bCs/>
-          <w:sz w:val="24"/>
-          <w:szCs w:val="24"/>
-          <w:highlight w:val="none"/>
-        </w:rPr>
-      </w:r>
-      <w:r>
-        <w:rPr>
-          <w:rFonts w:ascii="Times New Roman" w:hAnsi="Times New Roman" w:eastAsia="Times New Roman" w:cs="Times New Roman"/>
-          <w:b/>
-          <w:bCs/>
-          <w:sz w:val="24"/>
-          <w:szCs w:val="24"/>
-          <w:highlight w:val="none"/>
-        </w:rPr>
-      </w:r>
-    </w:p>
-    <w:p>
-      <w:pPr>
-        <w:pBdr/>
-        <w:spacing w:after="90" w:line="288" w:lineRule="auto"/>
-        <w:ind w:firstLine="0" w:left="0"/>
-        <w:jc w:val="both"/>
-        <w:rPr>
-          <w:rFonts w:ascii="Times New Roman" w:hAnsi="Times New Roman" w:cs="Times New Roman"/>
-          <w:b w:val="0"/>
-          <w:bCs w:val="0"/>
-          <w:sz w:val="24"/>
-          <w:szCs w:val="24"/>
-          <w:highlight w:val="none"/>
-        </w:rPr>
-      </w:pPr>
-      <w:r>
-        <w:rPr>
-          <w:rFonts w:ascii="Times New Roman" w:hAnsi="Times New Roman" w:eastAsia="Times New Roman" w:cs="Times New Roman"/>
-          <w:b w:val="0"/>
-          <w:bCs w:val="0"/>
-          <w:sz w:val="24"/>
-          <w:szCs w:val="24"/>
-          <w:highlight w:val="none"/>
-        </w:rPr>
-        <w:t xml:space="preserve">Implementa una lista enlazada simple y operaciones básicas sobre ella.</w:t>
-      </w:r>
-      <w:r>
-        <w:rPr>
-          <w:rFonts w:ascii="Times New Roman" w:hAnsi="Times New Roman" w:cs="Times New Roman"/>
-          <w:b w:val="0"/>
-          <w:bCs w:val="0"/>
-          <w:sz w:val="24"/>
-          <w:szCs w:val="24"/>
-          <w:highlight w:val="none"/>
-        </w:rPr>
-      </w:r>
-      <w:r>
-        <w:rPr>
-          <w:rFonts w:ascii="Times New Roman" w:hAnsi="Times New Roman" w:cs="Times New Roman"/>
-          <w:b w:val="0"/>
-          <w:bCs w:val="0"/>
-          <w:sz w:val="24"/>
-          <w:szCs w:val="24"/>
-          <w:highlight w:val="none"/>
-        </w:rPr>
-      </w:r>
-    </w:p>
-    <w:p>
-      <w:pPr>
-        <w:pBdr/>
-        <w:spacing w:after="90" w:line="288" w:lineRule="auto"/>
-        <w:ind w:firstLine="0" w:left="0"/>
-        <w:jc w:val="both"/>
-        <w:rPr>
-          <w:rFonts w:ascii="Times New Roman" w:hAnsi="Times New Roman" w:cs="Times New Roman"/>
-          <w:b/>
-          <w:bCs/>
-          <w:sz w:val="24"/>
-          <w:szCs w:val="24"/>
-          <w:highlight w:val="none"/>
-        </w:rPr>
-      </w:pPr>
-      <w:r>
-        <w:rPr>
-          <w:rFonts w:ascii="Times New Roman" w:hAnsi="Times New Roman" w:eastAsia="Times New Roman" w:cs="Times New Roman"/>
-          <w:b/>
-          <w:bCs/>
-          <w:sz w:val="24"/>
-          <w:szCs w:val="24"/>
-          <w:highlight w:val="none"/>
-        </w:rPr>
-        <w:t xml:space="preserve">Matriz.py</w:t>
-      </w:r>
-      <w:r>
-        <w:rPr>
-          <w:rFonts w:ascii="Times New Roman" w:hAnsi="Times New Roman" w:cs="Times New Roman"/>
-          <w:b/>
-          <w:bCs/>
-          <w:sz w:val="24"/>
-          <w:szCs w:val="24"/>
-          <w:highlight w:val="none"/>
-        </w:rPr>
-      </w:r>
-      <w:r>
-        <w:rPr>
-          <w:rFonts w:ascii="Times New Roman" w:hAnsi="Times New Roman" w:cs="Times New Roman"/>
-          <w:b/>
-          <w:bCs/>
-          <w:sz w:val="24"/>
-          <w:szCs w:val="24"/>
-          <w:highlight w:val="none"/>
-        </w:rPr>
-      </w:r>
-    </w:p>
-    <w:p>
-      <w:pPr>
-        <w:pBdr/>
-        <w:spacing w:after="90" w:line="288" w:lineRule="auto"/>
-        <w:ind w:firstLine="0" w:left="0"/>
-        <w:jc w:val="both"/>
-        <w:rPr>
-          <w:rFonts w:ascii="Times New Roman" w:hAnsi="Times New Roman" w:cs="Times New Roman"/>
-          <w:b w:val="0"/>
-          <w:bCs w:val="0"/>
-          <w:sz w:val="24"/>
-          <w:szCs w:val="24"/>
-          <w:highlight w:val="none"/>
-        </w:rPr>
-      </w:pPr>
-      <w:r>
-        <w:rPr>
-          <w:rFonts w:ascii="Times New Roman" w:hAnsi="Times New Roman" w:eastAsia="Times New Roman" w:cs="Times New Roman"/>
-          <w:b w:val="0"/>
-          <w:bCs w:val="0"/>
-          <w:sz w:val="24"/>
-          <w:szCs w:val="24"/>
-          <w:highlight w:val="none"/>
-        </w:rPr>
-        <w:t xml:space="preserve">Implementa la estructura de matriz usando listas simples para almacenar datos.</w:t>
-      </w:r>
-      <w:r>
-        <w:rPr>
-          <w:rFonts w:ascii="Times New Roman" w:hAnsi="Times New Roman" w:cs="Times New Roman"/>
-          <w:b w:val="0"/>
-          <w:bCs w:val="0"/>
-          <w:sz w:val="24"/>
-          <w:szCs w:val="24"/>
-          <w:highlight w:val="none"/>
-        </w:rPr>
-      </w:r>
-      <w:r>
-        <w:rPr>
-          <w:rFonts w:ascii="Times New Roman" w:hAnsi="Times New Roman" w:cs="Times New Roman"/>
-          <w:b w:val="0"/>
-          <w:bCs w:val="0"/>
-          <w:sz w:val="24"/>
-          <w:szCs w:val="24"/>
-          <w:highlight w:val="none"/>
-        </w:rPr>
-      </w:r>
-    </w:p>
-    <w:p>
-      <w:pPr>
-        <w:pBdr/>
-        <w:spacing w:after="90" w:line="288" w:lineRule="auto"/>
-        <w:ind w:firstLine="0" w:left="0"/>
-        <w:jc w:val="both"/>
-        <w:rPr>
-          <w:rFonts w:ascii="Times New Roman" w:hAnsi="Times New Roman" w:cs="Times New Roman"/>
-          <w:b/>
-          <w:bCs/>
-          <w:sz w:val="24"/>
-          <w:szCs w:val="24"/>
-          <w:highlight w:val="none"/>
-        </w:rPr>
-      </w:pPr>
-      <w:r>
-        <w:rPr>
-          <w:rFonts w:ascii="Times New Roman" w:hAnsi="Times New Roman" w:eastAsia="Times New Roman" w:cs="Times New Roman"/>
-          <w:b/>
-          <w:bCs/>
-          <w:sz w:val="24"/>
-          <w:szCs w:val="24"/>
-          <w:highlight w:val="none"/>
-        </w:rPr>
-        <w:t xml:space="preserve">NodosSistema.py</w:t>
-      </w:r>
-      <w:r>
-        <w:rPr>
-          <w:rFonts w:ascii="Times New Roman" w:hAnsi="Times New Roman" w:cs="Times New Roman"/>
-          <w:b/>
-          <w:bCs/>
-          <w:sz w:val="24"/>
-          <w:szCs w:val="24"/>
-          <w:highlight w:val="none"/>
-        </w:rPr>
-      </w:r>
-      <w:r>
-        <w:rPr>
-          <w:rFonts w:ascii="Times New Roman" w:hAnsi="Times New Roman" w:cs="Times New Roman"/>
-          <w:b/>
-          <w:bCs/>
-          <w:sz w:val="24"/>
-          <w:szCs w:val="24"/>
-          <w:highlight w:val="none"/>
-        </w:rPr>
-      </w:r>
-    </w:p>
-    <w:p>
-      <w:pPr>
-        <w:pBdr/>
-        <w:spacing w:after="90" w:line="288" w:lineRule="auto"/>
-        <w:ind w:firstLine="0" w:left="0"/>
-        <w:jc w:val="both"/>
-        <w:rPr>
-          <w:rFonts w:ascii="Times New Roman" w:hAnsi="Times New Roman" w:cs="Times New Roman"/>
-          <w:b w:val="0"/>
-          <w:bCs w:val="0"/>
-          <w:sz w:val="24"/>
-          <w:szCs w:val="24"/>
-          <w:highlight w:val="none"/>
-        </w:rPr>
-      </w:pPr>
-      <w:r>
-        <w:rPr>
-          <w:rFonts w:ascii="Times New Roman" w:hAnsi="Times New Roman" w:eastAsia="Times New Roman" w:cs="Times New Roman"/>
-          <w:b w:val="0"/>
-          <w:bCs w:val="0"/>
-          <w:sz w:val="24"/>
-          <w:szCs w:val="24"/>
-          <w:highlight w:val="none"/>
-        </w:rPr>
-        <w:t xml:space="preserve">Define nodos y estructuras de datos para todo el proyecto.</w:t>
-      </w:r>
-      <w:r>
-        <w:rPr>
-          <w:rFonts w:ascii="Times New Roman" w:hAnsi="Times New Roman" w:cs="Times New Roman"/>
-          <w:b w:val="0"/>
-          <w:bCs w:val="0"/>
-          <w:sz w:val="24"/>
-          <w:szCs w:val="24"/>
-          <w:highlight w:val="none"/>
-        </w:rPr>
-      </w:r>
-      <w:r>
-        <w:rPr>
-          <w:rFonts w:ascii="Times New Roman" w:hAnsi="Times New Roman" w:cs="Times New Roman"/>
-          <w:b w:val="0"/>
-          <w:bCs w:val="0"/>
-          <w:sz w:val="24"/>
-          <w:szCs w:val="24"/>
-          <w:highlight w:val="none"/>
-        </w:rPr>
-      </w:r>
+          <w:color w:val="000000" w:themeColor="text1"/>
+          <w:sz w:val="24"/>
+          <w:szCs w:val="24"/>
+        </w:rPr>
+      </w:r>
+      <w:r/>
     </w:p>
     <w:p>
       <w:pPr>
@@ -2839,17 +3726,6 @@
           <w:szCs w:val="28"/>
         </w:rPr>
       </w:pPr>
-      <w:r>
-        <w:rPr>
-          <w:rFonts w:ascii="Times New Roman" w:hAnsi="Times New Roman" w:eastAsia="Times New Roman" w:cs="Times New Roman"/>
-          <w:b/>
-          <w:bCs/>
-          <w:color w:val="000000" w:themeColor="text1"/>
-          <w:sz w:val="28"/>
-          <w:szCs w:val="28"/>
-          <w:highlight w:val="none"/>
-        </w:rPr>
-      </w:r>
       <w:r>
         <w:rPr>
           <w:rFonts w:ascii="Times New Roman" w:hAnsi="Times New Roman" w:cs="Times New Roman"/>

</xml_diff>